<commit_message>
A couple changes to the site and added in a bunch of screenshots to the documentation
</commit_message>
<xml_diff>
--- a/planningDocs/Documentation.docx
+++ b/planningDocs/Documentation.docx
@@ -8,13 +8,7 @@
         <w:jc w:val="center"/>
       </w:pPr>
       <w:r>
-        <w:t xml:space="preserve">Title of </w:t>
-      </w:r>
-      <w:r>
-        <w:t>Your</w:t>
-      </w:r>
-      <w:r>
-        <w:t xml:space="preserve"> Final Project</w:t>
+        <w:t>Time Clock Web Application</w:t>
       </w:r>
     </w:p>
     <w:p>
@@ -23,11 +17,21 @@
         <w:jc w:val="center"/>
       </w:pPr>
       <w:r>
-        <w:t>Your Name</w:t>
-      </w:r>
-      <w:r>
-        <w:t>(s)</w:t>
-      </w:r>
+        <w:t xml:space="preserve">James Dawson &amp; </w:t>
+      </w:r>
+      <w:proofErr w:type="spellStart"/>
+      <w:r>
+        <w:t>Mikkel</w:t>
+      </w:r>
+      <w:proofErr w:type="spellEnd"/>
+      <w:r>
+        <w:t xml:space="preserve"> </w:t>
+      </w:r>
+      <w:proofErr w:type="spellStart"/>
+      <w:r>
+        <w:t>Kringelbach</w:t>
+      </w:r>
+      <w:proofErr w:type="spellEnd"/>
     </w:p>
     <w:p>
       <w:pPr>
@@ -40,7 +44,7 @@
         <w:rPr>
           <w:b/>
         </w:rPr>
-        <w:t>Location of website</w:t>
+        <w:t>http://timeclock.edisoncode.com/</w:t>
       </w:r>
     </w:p>
     <w:p/>
@@ -67,41 +71,74 @@
         <w:ind w:left="360"/>
       </w:pPr>
       <w:r>
-        <w:t>The goal of this application is to record and report employee time. The application will have two interfaces. The main interface will be used by employees to clock in and out, go on break, and receive management messages. The administrative interface will be used to monitor employee status, create messages, perform CRUD (create, read, update, delete) actions on departments, holidays, punches, breaks, punch types, pay types, and pay rules. Also, the data will be able to be exported to payroll software (Sage MAS90).</w:t>
-      </w:r>
-    </w:p>
-    <w:p/>
-    <w:p/>
-    <w:p>
-      <w:pPr>
-        <w:ind w:left="360"/>
-        <w:rPr>
-          <w:i/>
-        </w:rPr>
-      </w:pPr>
-      <w:r>
-        <w:rPr>
-          <w:i/>
-        </w:rPr>
-        <w:t>This section provides a high-level description of the project including potential users or user groups and desired functionalities. Do no</w:t>
-      </w:r>
-      <w:r>
-        <w:rPr>
-          <w:i/>
-        </w:rPr>
-        <w:t>t</w:t>
-      </w:r>
-      <w:r>
-        <w:rPr>
-          <w:i/>
-        </w:rPr>
-        <w:t xml:space="preserve"> assume that the readers are automatically familiar with your application. Provide enough background information.</w:t>
-      </w:r>
-    </w:p>
-    <w:p>
-      <w:pPr>
-        <w:ind w:left="720"/>
-      </w:pPr>
+        <w:t xml:space="preserve">The goal of this application is to record and report employee time. </w:t>
+      </w:r>
+      <w:r>
+        <w:t>Jed’s family owns a small business in California and up until the summer of 2011 their employees tracked their time using a manual punch card system. The data then had to be transcribed into the payroll software before employees could be paid. Not being satisfied with the options available at the time, Jed wrote a simple time tracking application that the business still uses.</w:t>
+      </w:r>
+      <w:r>
+        <w:t xml:space="preserve"> The major benefit of the application is exporting time data directly to the payroll software.</w:t>
+      </w:r>
+      <w:r>
+        <w:t xml:space="preserve"> Our goal for this project is to greatly improve on the application, add missing functionality, and improve the user experience.</w:t>
+      </w:r>
+    </w:p>
+    <w:p>
+      <w:pPr>
+        <w:ind w:left="360"/>
+      </w:pPr>
+    </w:p>
+    <w:p>
+      <w:pPr>
+        <w:ind w:left="360"/>
+      </w:pPr>
+      <w:r>
+        <w:t>The appli</w:t>
+      </w:r>
+      <w:r>
+        <w:t>cation will have two interfaces: one that is dedicated to allowing employees to clock in and out and the other that is dedicated to managing the system.</w:t>
+      </w:r>
+    </w:p>
+    <w:p>
+      <w:pPr>
+        <w:ind w:left="360"/>
+      </w:pPr>
+    </w:p>
+    <w:p>
+      <w:pPr>
+        <w:ind w:left="360"/>
+      </w:pPr>
+      <w:r>
+        <w:t>The main interface will be used by employees to clock in and out, go on break, and receive management messages.</w:t>
+      </w:r>
+      <w:r>
+        <w:t xml:space="preserve"> </w:t>
+      </w:r>
+      <w:r>
+        <w:t>Th</w:t>
+      </w:r>
+      <w:r>
+        <w:t>is</w:t>
+      </w:r>
+      <w:r>
+        <w:t xml:space="preserve"> interface will be the default starting location for the application and will not require any authentication other than the employee’s pin. Alternative mobile views will be rendered when mobile devices access the site.</w:t>
+      </w:r>
+      <w:r>
+        <w:t xml:space="preserve"> The interface should be as simple and intuitive as possible. </w:t>
+      </w:r>
+    </w:p>
+    <w:p>
+      <w:pPr>
+        <w:ind w:left="360"/>
+      </w:pPr>
+    </w:p>
+    <w:p>
+      <w:pPr>
+        <w:ind w:left="360"/>
+      </w:pPr>
+      <w:r>
+        <w:t>The administrative interface will be used to monitor employee status, create messages, perform CRUD (create, read, update, delete) actions on departments, holidays, punches, breaks, punch types, pay types, and pay rules. Also, the data will be able to be exported to payroll software (Sage MAS90).</w:t>
+      </w:r>
     </w:p>
     <w:p>
       <w:pPr>
@@ -196,18 +233,10 @@
         <w:t>A punch is described by a punch id, employee id, the in and out times, punch type, and the department. The punch id is unique</w:t>
       </w:r>
       <w:r>
-        <w:t xml:space="preserve">, </w:t>
-      </w:r>
-      <w:proofErr w:type="gramStart"/>
-      <w:r>
-        <w:t xml:space="preserve">the </w:t>
-      </w:r>
-      <w:r>
-        <w:t xml:space="preserve"> out</w:t>
-      </w:r>
-      <w:proofErr w:type="gramEnd"/>
-      <w:r>
-        <w:t xml:space="preserve"> time is allowed to be null, if the employee is currently working</w:t>
+        <w:t xml:space="preserve">, the </w:t>
+      </w:r>
+      <w:r>
+        <w:t>out time is allowed to be null, if the employee is currently working</w:t>
       </w:r>
       <w:r>
         <w:t>.</w:t>
@@ -223,6 +252,7 @@
         <w:spacing w:after="200" w:line="276" w:lineRule="auto"/>
       </w:pPr>
       <w:r>
+        <w:lastRenderedPageBreak/>
         <w:t xml:space="preserve">A timecard represents a collection of </w:t>
       </w:r>
       <w:r>
@@ -278,16 +308,7 @@
         <w:spacing w:after="200" w:line="276" w:lineRule="auto"/>
       </w:pPr>
       <w:r>
-        <w:lastRenderedPageBreak/>
-        <w:t xml:space="preserve">An employee is described by first and last name, middle initial, manager id, pin, </w:t>
-      </w:r>
-      <w:proofErr w:type="gramStart"/>
-      <w:r>
-        <w:t>id</w:t>
-      </w:r>
-      <w:proofErr w:type="gramEnd"/>
-      <w:r>
-        <w:t xml:space="preserve"> (alpha numeric to match payroll software), department, and employment st</w:t>
+        <w:t>An employee is described by first and last name, middle initial, manager id, pin, id (alpha numeric to match payroll software), department, and employment st</w:t>
       </w:r>
       <w:r>
         <w:t>atus. The employee id is unique, and the middle initial is allowed be null.</w:t>
@@ -362,112 +383,153 @@
     </w:p>
     <w:p>
       <w:pPr>
-        <w:pStyle w:val="ListParagraph"/>
-        <w:numPr>
-          <w:ilvl w:val="0"/>
-          <w:numId w:val="10"/>
-        </w:numPr>
-        <w:spacing w:after="200" w:line="276" w:lineRule="auto"/>
+        <w:pStyle w:val="Heading3"/>
+      </w:pPr>
+      <w:r>
+        <w:t>3. Design</w:t>
+      </w:r>
+    </w:p>
+    <w:p>
+      <w:pPr>
+        <w:ind w:left="360"/>
+      </w:pPr>
+    </w:p>
+    <w:p>
+      <w:pPr>
+        <w:ind w:left="360"/>
         <w:rPr>
-          <w:i/>
+          <w:u w:val="single"/>
         </w:rPr>
       </w:pPr>
-      <w:commentRangeStart w:id="0"/>
       <w:r>
         <w:rPr>
-          <w:i/>
+          <w:u w:val="single"/>
         </w:rPr>
-        <w:t>Holidays</w:t>
-      </w:r>
-      <w:commentRangeEnd w:id="0"/>
-      <w:r>
+        <w:t>ASP.NET</w:t>
+      </w:r>
+    </w:p>
+    <w:p>
+      <w:pPr>
+        <w:ind w:left="360"/>
+      </w:pPr>
+    </w:p>
+    <w:p>
+      <w:pPr>
+        <w:ind w:left="360"/>
+      </w:pPr>
+      <w:r>
+        <w:t>Due to client specifications our application is being written using ASP.NET. This environment allows us to rapidly provision a high quality, stable, and scalable web application that takes advantage of Microsoft technologies. The client operates several MS Server 2008 servers on their local network and wishes to run the application on IIS 7.5. While IIS does support PHP, the environment that it is most suited for is ASP.NET. Additionally, the client has licensing for and actively uses MS SQL Server 2008.</w:t>
+      </w:r>
+    </w:p>
+    <w:p>
+      <w:pPr>
+        <w:ind w:left="360"/>
+      </w:pPr>
+    </w:p>
+    <w:p>
+      <w:pPr>
+        <w:ind w:left="360"/>
+      </w:pPr>
+      <w:r>
+        <w:t xml:space="preserve">We are working in Visual Studio 11 Beta and compiling the application for .NET 4.5 Beta. We believe that by using the latest available technologies we will be better prepared to take advantage of these tools in the workforce. Most of the SQL communication will take place using Entity Framework 4.3.1 Code First principles. This essentially removes SQL code from the application as it is all generated by Entity Framework. </w:t>
+      </w:r>
+      <w:r>
+        <w:t>We will however furnish the raw SQL statements that we would estimate Entity Framework is generating for the more important features of the application.</w:t>
+      </w:r>
+    </w:p>
+    <w:p>
+      <w:pPr>
+        <w:ind w:left="360"/>
+      </w:pPr>
+    </w:p>
+    <w:p>
+      <w:pPr>
+        <w:ind w:left="360"/>
         <w:rPr>
-          <w:rStyle w:val="CommentReference"/>
+          <w:u w:val="single"/>
         </w:rPr>
-        <w:commentReference w:id="0"/>
-      </w:r>
-      <w:r>
+      </w:pPr>
+    </w:p>
+    <w:p>
+      <w:pPr>
+        <w:ind w:left="360"/>
         <w:rPr>
-          <w:i/>
+          <w:u w:val="single"/>
         </w:rPr>
-        <w:t xml:space="preserve"> held are described by a department id and holiday id.</w:t>
-      </w:r>
-    </w:p>
-    <w:p>
-      <w:pPr>
-        <w:ind w:left="360"/>
       </w:pPr>
     </w:p>
     <w:p>
       <w:pPr>
         <w:ind w:left="360"/>
         <w:rPr>
-          <w:i/>
+          <w:u w:val="single"/>
         </w:rPr>
       </w:pPr>
       <w:r>
         <w:rPr>
-          <w:i/>
+          <w:u w:val="single"/>
         </w:rPr>
-        <w:t>This section describe</w:t>
-      </w:r>
-      <w:r>
+        <w:lastRenderedPageBreak/>
+        <w:t>Storage</w:t>
+      </w:r>
+    </w:p>
+    <w:p>
+      <w:pPr>
+        <w:ind w:left="360"/>
         <w:rPr>
-          <w:i/>
+          <w:u w:val="single"/>
         </w:rPr>
-        <w:t>s</w:t>
-      </w:r>
-      <w:r>
+      </w:pPr>
+    </w:p>
+    <w:p>
+      <w:pPr>
+        <w:ind w:left="360"/>
+      </w:pPr>
+      <w:r>
+        <w:t>All data for the application will be stored in MS SQL Server 2008. Our schema allows for the storage of all relevant information.</w:t>
+      </w:r>
+    </w:p>
+    <w:p>
+      <w:pPr>
+        <w:ind w:left="360"/>
+      </w:pPr>
+    </w:p>
+    <w:p>
+      <w:pPr>
+        <w:ind w:left="360"/>
+      </w:pPr>
+      <w:r>
+        <w:t>Files needed for the website such as our CSS files, JavaScript files, and images will be stored on the file system of the web server. Compression and caching will be configured to aid in performance.</w:t>
+      </w:r>
+    </w:p>
+    <w:p>
+      <w:pPr>
         <w:rPr>
-          <w:i/>
+          <w:u w:val="single"/>
         </w:rPr>
-        <w:t xml:space="preserve"> the requirement</w:t>
-      </w:r>
-      <w:r>
+      </w:pPr>
+    </w:p>
+    <w:p>
+      <w:pPr>
+        <w:ind w:firstLine="360"/>
         <w:rPr>
-          <w:i/>
+          <w:u w:val="single"/>
         </w:rPr>
-        <w:t xml:space="preserve">s of the application in detail and in English. </w:t>
-      </w:r>
-    </w:p>
-    <w:p/>
-    <w:p>
-      <w:pPr>
-        <w:pStyle w:val="Heading3"/>
-      </w:pPr>
-      <w:r>
-        <w:t>3. Design</w:t>
-      </w:r>
-    </w:p>
-    <w:p>
-      <w:pPr>
-        <w:ind w:left="360"/>
-      </w:pPr>
-    </w:p>
-    <w:p>
-      <w:pPr>
-        <w:ind w:left="360"/>
-      </w:pPr>
-      <w:r>
-        <w:t>ER-Diagram:</w:t>
-      </w:r>
-    </w:p>
-    <w:p>
-      <w:pPr>
-        <w:ind w:left="360"/>
-      </w:pPr>
-      <w:proofErr w:type="gramStart"/>
-      <w:r>
-        <w:lastRenderedPageBreak/>
-        <w:t>n</w:t>
-      </w:r>
-      <w:proofErr w:type="gramEnd"/>
+      </w:pPr>
+      <w:r>
+        <w:rPr>
+          <w:u w:val="single"/>
+        </w:rPr>
+        <w:t>ER-Diagram</w:t>
+      </w:r>
+    </w:p>
+    <w:p>
       <w:r>
         <w:rPr>
           <w:noProof/>
         </w:rPr>
         <w:drawing>
-          <wp:inline distT="0" distB="0" distL="0" distR="0">
+          <wp:inline distT="0" distB="0" distL="0" distR="0" wp14:anchorId="75F7A4F5" wp14:editId="388030C2">
             <wp:extent cx="5340001" cy="5257800"/>
             <wp:effectExtent l="0" t="0" r="0" b="0"/>
             <wp:docPr id="1" name="Picture 1"/>
@@ -482,7 +544,7 @@
                     <pic:cNvPicPr/>
                   </pic:nvPicPr>
                   <pic:blipFill>
-                    <a:blip r:embed="rId8">
+                    <a:blip r:embed="rId7">
                       <a:extLst>
                         <a:ext uri="{28A0092B-C50C-407E-A947-70E740481C1C}">
                           <a14:useLocalDpi xmlns:a14="http://schemas.microsoft.com/office/drawing/2010/main" val="0"/>
@@ -516,62 +578,620 @@
     </w:p>
     <w:p>
       <w:pPr>
-        <w:ind w:left="360"/>
-      </w:pPr>
-      <w:r>
-        <w:t xml:space="preserve">This section illustrates your conceptual design in the form of </w:t>
-      </w:r>
-      <w:r>
-        <w:t xml:space="preserve">an </w:t>
-      </w:r>
-      <w:r>
-        <w:t xml:space="preserve">ER diagram. Also provide </w:t>
-      </w:r>
-      <w:r>
-        <w:t xml:space="preserve">discussion of </w:t>
-      </w:r>
-      <w:r>
-        <w:t>other considerations such as performance and storage requirement</w:t>
-      </w:r>
-      <w:r>
-        <w:t>s</w:t>
-      </w:r>
-      <w:r>
-        <w:t xml:space="preserve">. </w:t>
-      </w:r>
-      <w:bookmarkStart w:id="1" w:name="_GoBack"/>
-      <w:bookmarkEnd w:id="1"/>
-    </w:p>
-    <w:p>
-      <w:pPr>
-        <w:ind w:left="360"/>
-      </w:pPr>
-    </w:p>
-    <w:p>
-      <w:pPr>
-        <w:ind w:left="360"/>
-      </w:pPr>
-      <w:r>
-        <w:t>D</w:t>
-      </w:r>
-      <w:r>
-        <w:t>escribe the functionalities of your system in the form of screenshots of your user interfaces. Describe th</w:t>
-      </w:r>
-      <w:r>
-        <w:t>e purpose of each widget</w:t>
-      </w:r>
-      <w:r>
-        <w:t xml:space="preserve">. It might be easier to do this by providing typical workflows of the intended users or user groups. For example, if your application involves a university registration, perhaps you can show what forms are needed for a student to register for a class and those for an advisor to track the enrollment of the courses. </w:t>
-      </w:r>
-      <w:r>
-        <w:t>Again, describe various considerations for your design</w:t>
-      </w:r>
-      <w:r>
-        <w:t xml:space="preserve"> (user groups, security needs, administration concerns, storage, performance, etc.)</w:t>
-      </w:r>
-      <w:r>
-        <w:t>.</w:t>
-      </w:r>
+        <w:rPr>
+          <w:u w:val="single"/>
+        </w:rPr>
+      </w:pPr>
+      <w:r>
+        <w:rPr>
+          <w:u w:val="single"/>
+        </w:rPr>
+        <w:br w:type="page"/>
+      </w:r>
+    </w:p>
+    <w:p>
+      <w:pPr>
+        <w:ind w:left="360"/>
+        <w:rPr>
+          <w:u w:val="single"/>
+        </w:rPr>
+      </w:pPr>
+      <w:r>
+        <w:rPr>
+          <w:u w:val="single"/>
+        </w:rPr>
+        <w:lastRenderedPageBreak/>
+        <w:t>Screen Shots</w:t>
+      </w:r>
+    </w:p>
+    <w:p>
+      <w:pPr>
+        <w:ind w:left="360"/>
+        <w:rPr>
+          <w:u w:val="single"/>
+        </w:rPr>
+      </w:pPr>
+    </w:p>
+    <w:p>
+      <w:pPr>
+        <w:ind w:left="360"/>
+      </w:pPr>
+      <w:r>
+        <w:t>Some of t</w:t>
+      </w:r>
+      <w:r>
+        <w:t xml:space="preserve">hese screen shots are taken from the existing application that Jed created. They will serve as the building blocks for the new application. Since the employees of the company are already familiar with the interface that they use daily we do not intend to make any major changes to the look and “feel” of the </w:t>
+      </w:r>
+      <w:r>
+        <w:t xml:space="preserve">main </w:t>
+      </w:r>
+      <w:r>
+        <w:t>application. Our efforts will be focused on the management side as well as adding new features.</w:t>
+      </w:r>
+    </w:p>
+    <w:p>
+      <w:pPr>
+        <w:ind w:left="360"/>
+        <w:rPr>
+          <w:u w:val="single"/>
+        </w:rPr>
+      </w:pPr>
+    </w:p>
+    <w:p>
+      <w:pPr>
+        <w:ind w:left="360"/>
+      </w:pPr>
+    </w:p>
+    <w:p>
+      <w:pPr>
+        <w:ind w:left="360"/>
+        <w:jc w:val="center"/>
+      </w:pPr>
+      <w:r>
+        <w:rPr>
+          <w:noProof/>
+        </w:rPr>
+        <w:drawing>
+          <wp:inline distT="0" distB="0" distL="0" distR="0">
+            <wp:extent cx="4402603" cy="2695575"/>
+            <wp:effectExtent l="0" t="0" r="0" b="0"/>
+            <wp:docPr id="2" name="Picture 2"/>
+            <wp:cNvGraphicFramePr>
+              <a:graphicFrameLocks xmlns:a="http://schemas.openxmlformats.org/drawingml/2006/main" noChangeAspect="1"/>
+            </wp:cNvGraphicFramePr>
+            <a:graphic xmlns:a="http://schemas.openxmlformats.org/drawingml/2006/main">
+              <a:graphicData uri="http://schemas.openxmlformats.org/drawingml/2006/picture">
+                <pic:pic xmlns:pic="http://schemas.openxmlformats.org/drawingml/2006/picture">
+                  <pic:nvPicPr>
+                    <pic:cNvPr id="0" name="timeclock_initial_screen.png"/>
+                    <pic:cNvPicPr/>
+                  </pic:nvPicPr>
+                  <pic:blipFill>
+                    <a:blip r:embed="rId8">
+                      <a:extLst>
+                        <a:ext uri="{28A0092B-C50C-407E-A947-70E740481C1C}">
+                          <a14:useLocalDpi xmlns:a14="http://schemas.microsoft.com/office/drawing/2010/main" val="0"/>
+                        </a:ext>
+                      </a:extLst>
+                    </a:blip>
+                    <a:stretch>
+                      <a:fillRect/>
+                    </a:stretch>
+                  </pic:blipFill>
+                  <pic:spPr>
+                    <a:xfrm>
+                      <a:off x="0" y="0"/>
+                      <a:ext cx="4402603" cy="2695575"/>
+                    </a:xfrm>
+                    <a:prstGeom prst="rect">
+                      <a:avLst/>
+                    </a:prstGeom>
+                  </pic:spPr>
+                </pic:pic>
+              </a:graphicData>
+            </a:graphic>
+          </wp:inline>
+        </w:drawing>
+      </w:r>
+      <w:r>
+        <w:br/>
+      </w:r>
+      <w:proofErr w:type="gramStart"/>
+      <w:r>
+        <w:t>Initial screen of the application.</w:t>
+      </w:r>
+      <w:proofErr w:type="gramEnd"/>
+      <w:r>
+        <w:t xml:space="preserve"> Employee needs to select their name from the list. As soon as they selected their name the application will issue an HTTP GET AJAX request to the server to retrieve their current status, which determines whether they are clocking in our out, and pull up their current time card.</w:t>
+      </w:r>
+    </w:p>
+    <w:p>
+      <w:pPr>
+        <w:ind w:left="360"/>
+        <w:jc w:val="center"/>
+      </w:pPr>
+    </w:p>
+    <w:p>
+      <w:pPr>
+        <w:ind w:left="360"/>
+        <w:jc w:val="center"/>
+      </w:pPr>
+      <w:r>
+        <w:rPr>
+          <w:noProof/>
+        </w:rPr>
+        <w:drawing>
+          <wp:inline distT="0" distB="0" distL="0" distR="0">
+            <wp:extent cx="4591050" cy="2810955"/>
+            <wp:effectExtent l="0" t="0" r="0" b="8890"/>
+            <wp:docPr id="3" name="Picture 3"/>
+            <wp:cNvGraphicFramePr>
+              <a:graphicFrameLocks xmlns:a="http://schemas.openxmlformats.org/drawingml/2006/main" noChangeAspect="1"/>
+            </wp:cNvGraphicFramePr>
+            <a:graphic xmlns:a="http://schemas.openxmlformats.org/drawingml/2006/main">
+              <a:graphicData uri="http://schemas.openxmlformats.org/drawingml/2006/picture">
+                <pic:pic xmlns:pic="http://schemas.openxmlformats.org/drawingml/2006/picture">
+                  <pic:nvPicPr>
+                    <pic:cNvPr id="0" name="timeclock_employee_selected.png"/>
+                    <pic:cNvPicPr/>
+                  </pic:nvPicPr>
+                  <pic:blipFill>
+                    <a:blip r:embed="rId9">
+                      <a:extLst>
+                        <a:ext uri="{28A0092B-C50C-407E-A947-70E740481C1C}">
+                          <a14:useLocalDpi xmlns:a14="http://schemas.microsoft.com/office/drawing/2010/main" val="0"/>
+                        </a:ext>
+                      </a:extLst>
+                    </a:blip>
+                    <a:stretch>
+                      <a:fillRect/>
+                    </a:stretch>
+                  </pic:blipFill>
+                  <pic:spPr>
+                    <a:xfrm>
+                      <a:off x="0" y="0"/>
+                      <a:ext cx="4594411" cy="2813013"/>
+                    </a:xfrm>
+                    <a:prstGeom prst="rect">
+                      <a:avLst/>
+                    </a:prstGeom>
+                  </pic:spPr>
+                </pic:pic>
+              </a:graphicData>
+            </a:graphic>
+          </wp:inline>
+        </w:drawing>
+      </w:r>
+    </w:p>
+    <w:p>
+      <w:pPr>
+        <w:ind w:left="360"/>
+        <w:jc w:val="center"/>
+      </w:pPr>
+      <w:r>
+        <w:lastRenderedPageBreak/>
+        <w:t>This shows an employee selected from the list. The application has determined they do not have an open punch and thus must be clocking in.</w:t>
+      </w:r>
+    </w:p>
+    <w:p>
+      <w:pPr>
+        <w:ind w:left="360"/>
+        <w:jc w:val="center"/>
+      </w:pPr>
+    </w:p>
+    <w:p>
+      <w:pPr>
+        <w:ind w:left="360"/>
+        <w:jc w:val="center"/>
+      </w:pPr>
+      <w:r>
+        <w:rPr>
+          <w:noProof/>
+        </w:rPr>
+        <w:drawing>
+          <wp:inline distT="0" distB="0" distL="0" distR="0">
+            <wp:extent cx="4371489" cy="2676525"/>
+            <wp:effectExtent l="0" t="0" r="0" b="0"/>
+            <wp:docPr id="4" name="Picture 4"/>
+            <wp:cNvGraphicFramePr>
+              <a:graphicFrameLocks xmlns:a="http://schemas.openxmlformats.org/drawingml/2006/main" noChangeAspect="1"/>
+            </wp:cNvGraphicFramePr>
+            <a:graphic xmlns:a="http://schemas.openxmlformats.org/drawingml/2006/main">
+              <a:graphicData uri="http://schemas.openxmlformats.org/drawingml/2006/picture">
+                <pic:pic xmlns:pic="http://schemas.openxmlformats.org/drawingml/2006/picture">
+                  <pic:nvPicPr>
+                    <pic:cNvPr id="0" name="timeclock_employee_finished.png"/>
+                    <pic:cNvPicPr/>
+                  </pic:nvPicPr>
+                  <pic:blipFill>
+                    <a:blip r:embed="rId10">
+                      <a:extLst>
+                        <a:ext uri="{28A0092B-C50C-407E-A947-70E740481C1C}">
+                          <a14:useLocalDpi xmlns:a14="http://schemas.microsoft.com/office/drawing/2010/main" val="0"/>
+                        </a:ext>
+                      </a:extLst>
+                    </a:blip>
+                    <a:stretch>
+                      <a:fillRect/>
+                    </a:stretch>
+                  </pic:blipFill>
+                  <pic:spPr>
+                    <a:xfrm>
+                      <a:off x="0" y="0"/>
+                      <a:ext cx="4371489" cy="2676525"/>
+                    </a:xfrm>
+                    <a:prstGeom prst="rect">
+                      <a:avLst/>
+                    </a:prstGeom>
+                  </pic:spPr>
+                </pic:pic>
+              </a:graphicData>
+            </a:graphic>
+          </wp:inline>
+        </w:drawing>
+      </w:r>
+    </w:p>
+    <w:p>
+      <w:pPr>
+        <w:ind w:left="360"/>
+        <w:jc w:val="center"/>
+      </w:pPr>
+      <w:r>
+        <w:t>After the employee has triggered a punch they are shown the open punch along with a finished button. When the employee touches the finished button (or lets the application idle for 45 seconds) the application resets to the initial view.</w:t>
+      </w:r>
+    </w:p>
+    <w:p>
+      <w:pPr>
+        <w:ind w:left="360"/>
+        <w:jc w:val="center"/>
+      </w:pPr>
+    </w:p>
+    <w:p>
+      <w:pPr>
+        <w:ind w:left="360"/>
+        <w:jc w:val="center"/>
+      </w:pPr>
+      <w:r>
+        <w:rPr>
+          <w:noProof/>
+        </w:rPr>
+        <w:drawing>
+          <wp:inline distT="0" distB="0" distL="0" distR="0">
+            <wp:extent cx="5486400" cy="3359150"/>
+            <wp:effectExtent l="0" t="0" r="0" b="0"/>
+            <wp:docPr id="5" name="Picture 5"/>
+            <wp:cNvGraphicFramePr>
+              <a:graphicFrameLocks xmlns:a="http://schemas.openxmlformats.org/drawingml/2006/main" noChangeAspect="1"/>
+            </wp:cNvGraphicFramePr>
+            <a:graphic xmlns:a="http://schemas.openxmlformats.org/drawingml/2006/main">
+              <a:graphicData uri="http://schemas.openxmlformats.org/drawingml/2006/picture">
+                <pic:pic xmlns:pic="http://schemas.openxmlformats.org/drawingml/2006/picture">
+                  <pic:nvPicPr>
+                    <pic:cNvPr id="0" name="timeclock_employee_clock_out.png"/>
+                    <pic:cNvPicPr/>
+                  </pic:nvPicPr>
+                  <pic:blipFill>
+                    <a:blip r:embed="rId11">
+                      <a:extLst>
+                        <a:ext uri="{28A0092B-C50C-407E-A947-70E740481C1C}">
+                          <a14:useLocalDpi xmlns:a14="http://schemas.microsoft.com/office/drawing/2010/main" val="0"/>
+                        </a:ext>
+                      </a:extLst>
+                    </a:blip>
+                    <a:stretch>
+                      <a:fillRect/>
+                    </a:stretch>
+                  </pic:blipFill>
+                  <pic:spPr>
+                    <a:xfrm>
+                      <a:off x="0" y="0"/>
+                      <a:ext cx="5486400" cy="3359150"/>
+                    </a:xfrm>
+                    <a:prstGeom prst="rect">
+                      <a:avLst/>
+                    </a:prstGeom>
+                  </pic:spPr>
+                </pic:pic>
+              </a:graphicData>
+            </a:graphic>
+          </wp:inline>
+        </w:drawing>
+      </w:r>
+    </w:p>
+    <w:p>
+      <w:pPr>
+        <w:ind w:left="360"/>
+        <w:jc w:val="center"/>
+      </w:pPr>
+      <w:proofErr w:type="gramStart"/>
+      <w:r>
+        <w:t>A view of the application when the employee has an open punch.</w:t>
+      </w:r>
+      <w:proofErr w:type="gramEnd"/>
+    </w:p>
+    <w:p>
+      <w:pPr>
+        <w:ind w:left="360"/>
+        <w:jc w:val="center"/>
+      </w:pPr>
+    </w:p>
+    <w:p>
+      <w:pPr>
+        <w:ind w:left="360"/>
+        <w:jc w:val="center"/>
+      </w:pPr>
+    </w:p>
+    <w:p>
+      <w:pPr>
+        <w:ind w:left="360"/>
+        <w:jc w:val="center"/>
+      </w:pPr>
+      <w:r>
+        <w:rPr>
+          <w:noProof/>
+        </w:rPr>
+        <w:lastRenderedPageBreak/>
+        <w:drawing>
+          <wp:inline distT="0" distB="0" distL="0" distR="0">
+            <wp:extent cx="5486400" cy="2179320"/>
+            <wp:effectExtent l="0" t="0" r="0" b="0"/>
+            <wp:docPr id="6" name="Picture 6"/>
+            <wp:cNvGraphicFramePr>
+              <a:graphicFrameLocks xmlns:a="http://schemas.openxmlformats.org/drawingml/2006/main" noChangeAspect="1"/>
+            </wp:cNvGraphicFramePr>
+            <a:graphic xmlns:a="http://schemas.openxmlformats.org/drawingml/2006/main">
+              <a:graphicData uri="http://schemas.openxmlformats.org/drawingml/2006/picture">
+                <pic:pic xmlns:pic="http://schemas.openxmlformats.org/drawingml/2006/picture">
+                  <pic:nvPicPr>
+                    <pic:cNvPr id="0" name="timeclock_manager_employees.png"/>
+                    <pic:cNvPicPr/>
+                  </pic:nvPicPr>
+                  <pic:blipFill>
+                    <a:blip r:embed="rId12">
+                      <a:extLst>
+                        <a:ext uri="{28A0092B-C50C-407E-A947-70E740481C1C}">
+                          <a14:useLocalDpi xmlns:a14="http://schemas.microsoft.com/office/drawing/2010/main" val="0"/>
+                        </a:ext>
+                      </a:extLst>
+                    </a:blip>
+                    <a:stretch>
+                      <a:fillRect/>
+                    </a:stretch>
+                  </pic:blipFill>
+                  <pic:spPr>
+                    <a:xfrm>
+                      <a:off x="0" y="0"/>
+                      <a:ext cx="5486400" cy="2179320"/>
+                    </a:xfrm>
+                    <a:prstGeom prst="rect">
+                      <a:avLst/>
+                    </a:prstGeom>
+                  </pic:spPr>
+                </pic:pic>
+              </a:graphicData>
+            </a:graphic>
+          </wp:inline>
+        </w:drawing>
+      </w:r>
+    </w:p>
+    <w:p>
+      <w:pPr>
+        <w:ind w:left="360"/>
+        <w:jc w:val="center"/>
+      </w:pPr>
+      <w:r>
+        <w:t>This is the view of the management side of the application. From this view it will be possible to add and edit employees. Note: Authentication has not yet been implemented so that is why the “Log In” button is still visible.</w:t>
+      </w:r>
+    </w:p>
+    <w:p>
+      <w:pPr>
+        <w:ind w:left="360"/>
+        <w:jc w:val="center"/>
+      </w:pPr>
+    </w:p>
+    <w:p>
+      <w:pPr>
+        <w:ind w:left="360"/>
+        <w:jc w:val="center"/>
+      </w:pPr>
+      <w:r>
+        <w:rPr>
+          <w:noProof/>
+        </w:rPr>
+        <w:drawing>
+          <wp:inline distT="0" distB="0" distL="0" distR="0">
+            <wp:extent cx="5486400" cy="2203450"/>
+            <wp:effectExtent l="0" t="0" r="0" b="6350"/>
+            <wp:docPr id="7" name="Picture 7"/>
+            <wp:cNvGraphicFramePr>
+              <a:graphicFrameLocks xmlns:a="http://schemas.openxmlformats.org/drawingml/2006/main" noChangeAspect="1"/>
+            </wp:cNvGraphicFramePr>
+            <a:graphic xmlns:a="http://schemas.openxmlformats.org/drawingml/2006/main">
+              <a:graphicData uri="http://schemas.openxmlformats.org/drawingml/2006/picture">
+                <pic:pic xmlns:pic="http://schemas.openxmlformats.org/drawingml/2006/picture">
+                  <pic:nvPicPr>
+                    <pic:cNvPr id="0" name="timeclock_manager_companies.png"/>
+                    <pic:cNvPicPr/>
+                  </pic:nvPicPr>
+                  <pic:blipFill>
+                    <a:blip r:embed="rId13">
+                      <a:extLst>
+                        <a:ext uri="{28A0092B-C50C-407E-A947-70E740481C1C}">
+                          <a14:useLocalDpi xmlns:a14="http://schemas.microsoft.com/office/drawing/2010/main" val="0"/>
+                        </a:ext>
+                      </a:extLst>
+                    </a:blip>
+                    <a:stretch>
+                      <a:fillRect/>
+                    </a:stretch>
+                  </pic:blipFill>
+                  <pic:spPr>
+                    <a:xfrm>
+                      <a:off x="0" y="0"/>
+                      <a:ext cx="5486400" cy="2203450"/>
+                    </a:xfrm>
+                    <a:prstGeom prst="rect">
+                      <a:avLst/>
+                    </a:prstGeom>
+                  </pic:spPr>
+                </pic:pic>
+              </a:graphicData>
+            </a:graphic>
+          </wp:inline>
+        </w:drawing>
+      </w:r>
+    </w:p>
+    <w:p>
+      <w:pPr>
+        <w:ind w:left="360"/>
+        <w:jc w:val="center"/>
+      </w:pPr>
+      <w:r>
+        <w:t>Create and Edit Companies.</w:t>
+      </w:r>
+    </w:p>
+    <w:p>
+      <w:pPr>
+        <w:ind w:left="360"/>
+        <w:jc w:val="center"/>
+      </w:pPr>
+    </w:p>
+    <w:p>
+      <w:pPr>
+        <w:ind w:left="360"/>
+        <w:jc w:val="center"/>
+      </w:pPr>
+      <w:r>
+        <w:rPr>
+          <w:noProof/>
+        </w:rPr>
+        <w:drawing>
+          <wp:inline distT="0" distB="0" distL="0" distR="0">
+            <wp:extent cx="5486400" cy="2534920"/>
+            <wp:effectExtent l="0" t="0" r="0" b="0"/>
+            <wp:docPr id="8" name="Picture 8"/>
+            <wp:cNvGraphicFramePr>
+              <a:graphicFrameLocks xmlns:a="http://schemas.openxmlformats.org/drawingml/2006/main" noChangeAspect="1"/>
+            </wp:cNvGraphicFramePr>
+            <a:graphic xmlns:a="http://schemas.openxmlformats.org/drawingml/2006/main">
+              <a:graphicData uri="http://schemas.openxmlformats.org/drawingml/2006/picture">
+                <pic:pic xmlns:pic="http://schemas.openxmlformats.org/drawingml/2006/picture">
+                  <pic:nvPicPr>
+                    <pic:cNvPr id="0" name="timeclock_manager_departments.png"/>
+                    <pic:cNvPicPr/>
+                  </pic:nvPicPr>
+                  <pic:blipFill>
+                    <a:blip r:embed="rId14">
+                      <a:extLst>
+                        <a:ext uri="{28A0092B-C50C-407E-A947-70E740481C1C}">
+                          <a14:useLocalDpi xmlns:a14="http://schemas.microsoft.com/office/drawing/2010/main" val="0"/>
+                        </a:ext>
+                      </a:extLst>
+                    </a:blip>
+                    <a:stretch>
+                      <a:fillRect/>
+                    </a:stretch>
+                  </pic:blipFill>
+                  <pic:spPr>
+                    <a:xfrm>
+                      <a:off x="0" y="0"/>
+                      <a:ext cx="5486400" cy="2534920"/>
+                    </a:xfrm>
+                    <a:prstGeom prst="rect">
+                      <a:avLst/>
+                    </a:prstGeom>
+                  </pic:spPr>
+                </pic:pic>
+              </a:graphicData>
+            </a:graphic>
+          </wp:inline>
+        </w:drawing>
+      </w:r>
+    </w:p>
+    <w:p>
+      <w:pPr>
+        <w:ind w:left="360"/>
+        <w:jc w:val="center"/>
+      </w:pPr>
+      <w:r>
+        <w:t>Create and Edit Departments.</w:t>
+      </w:r>
+      <w:bookmarkStart w:id="0" w:name="_GoBack"/>
+      <w:bookmarkEnd w:id="0"/>
+    </w:p>
+    <w:p>
+      <w:pPr>
+        <w:jc w:val="center"/>
+      </w:pPr>
+      <w:r>
+        <w:rPr>
+          <w:noProof/>
+        </w:rPr>
+        <w:lastRenderedPageBreak/>
+        <w:drawing>
+          <wp:inline distT="0" distB="0" distL="0" distR="0">
+            <wp:extent cx="5486400" cy="1673860"/>
+            <wp:effectExtent l="0" t="0" r="0" b="2540"/>
+            <wp:docPr id="9" name="Picture 9"/>
+            <wp:cNvGraphicFramePr>
+              <a:graphicFrameLocks xmlns:a="http://schemas.openxmlformats.org/drawingml/2006/main" noChangeAspect="1"/>
+            </wp:cNvGraphicFramePr>
+            <a:graphic xmlns:a="http://schemas.openxmlformats.org/drawingml/2006/main">
+              <a:graphicData uri="http://schemas.openxmlformats.org/drawingml/2006/picture">
+                <pic:pic xmlns:pic="http://schemas.openxmlformats.org/drawingml/2006/picture">
+                  <pic:nvPicPr>
+                    <pic:cNvPr id="0" name="timeclock_login.png"/>
+                    <pic:cNvPicPr/>
+                  </pic:nvPicPr>
+                  <pic:blipFill>
+                    <a:blip r:embed="rId15">
+                      <a:extLst>
+                        <a:ext uri="{28A0092B-C50C-407E-A947-70E740481C1C}">
+                          <a14:useLocalDpi xmlns:a14="http://schemas.microsoft.com/office/drawing/2010/main" val="0"/>
+                        </a:ext>
+                      </a:extLst>
+                    </a:blip>
+                    <a:stretch>
+                      <a:fillRect/>
+                    </a:stretch>
+                  </pic:blipFill>
+                  <pic:spPr>
+                    <a:xfrm>
+                      <a:off x="0" y="0"/>
+                      <a:ext cx="5486400" cy="1673860"/>
+                    </a:xfrm>
+                    <a:prstGeom prst="rect">
+                      <a:avLst/>
+                    </a:prstGeom>
+                  </pic:spPr>
+                </pic:pic>
+              </a:graphicData>
+            </a:graphic>
+          </wp:inline>
+        </w:drawing>
+      </w:r>
+    </w:p>
+    <w:p>
+      <w:pPr>
+        <w:jc w:val="center"/>
+      </w:pPr>
+      <w:r>
+        <w:t xml:space="preserve">This is the log in page for the application. We plan to use ASP.NET membership to handle authentication for our application. This will allow us to have </w:t>
+      </w:r>
+      <w:r>
+        <w:t xml:space="preserve">a </w:t>
+      </w:r>
+      <w:r>
+        <w:t xml:space="preserve">fully tested and highly secure </w:t>
+      </w:r>
+      <w:r>
+        <w:t>application.</w:t>
+      </w:r>
+    </w:p>
+    <w:p>
+      <w:pPr>
+        <w:jc w:val="center"/>
+      </w:pPr>
     </w:p>
     <w:p>
       <w:pPr>
@@ -597,7 +1217,6 @@
         <w:ind w:left="360"/>
       </w:pPr>
       <w:r>
-        <w:lastRenderedPageBreak/>
         <w:t xml:space="preserve">Give a basic (brief) overview of why your application needs to make use of a DBMS. Highlight which of </w:t>
       </w:r>
       <w:r>
@@ -708,35 +1327,6 @@
     </w:sectPr>
   </w:body>
 </w:document>
-</file>
-
-<file path=word/comments.xml><?xml version="1.0" encoding="utf-8"?>
-<w:comments xmlns:wpc="http://schemas.microsoft.com/office/word/2010/wordprocessingCanvas" xmlns:mc="http://schemas.openxmlformats.org/markup-compatibility/2006" xmlns:o="urn:schemas-microsoft-com:office:office" xmlns:r="http://schemas.openxmlformats.org/officeDocument/2006/relationships" xmlns:m="http://schemas.openxmlformats.org/officeDocument/2006/math" xmlns:v="urn:schemas-microsoft-com:vml" xmlns:wp14="http://schemas.microsoft.com/office/word/2010/wordprocessingDrawing" xmlns:wp="http://schemas.openxmlformats.org/drawingml/2006/wordprocessingDrawing" xmlns:w10="urn:schemas-microsoft-com:office:word" xmlns:w="http://schemas.openxmlformats.org/wordprocessingml/2006/main" xmlns:w14="http://schemas.microsoft.com/office/word/2010/wordml" xmlns:wpg="http://schemas.microsoft.com/office/word/2010/wordprocessingGroup" xmlns:wpi="http://schemas.microsoft.com/office/word/2010/wordprocessingInk" xmlns:wne="http://schemas.microsoft.com/office/word/2006/wordml" xmlns:wps="http://schemas.microsoft.com/office/word/2010/wordprocessingShape" mc:Ignorable="w14 wp14">
-  <w:comment w:id="0" w:author="Mikkel Kringelbach" w:date="2012-05-27T17:32:00Z" w:initials="MK">
-    <w:p>
-      <w:pPr>
-        <w:pStyle w:val="CommentText"/>
-      </w:pPr>
-      <w:r>
-        <w:rPr>
-          <w:rStyle w:val="CommentReference"/>
-        </w:rPr>
-        <w:annotationRef/>
-      </w:r>
-      <w:r>
-        <w:t xml:space="preserve">I’m not totally sure if this needs to be part of the </w:t>
-      </w:r>
-      <w:proofErr w:type="spellStart"/>
-      <w:r>
-        <w:t>requriments</w:t>
-      </w:r>
-      <w:proofErr w:type="spellEnd"/>
-      <w:r>
-        <w:t>, since it is more of a table that appears once the database is being created.</w:t>
-      </w:r>
-    </w:p>
-  </w:comment>
-</w:comments>
 </file>
 
 <file path=word/numbering.xml><?xml version="1.0" encoding="utf-8"?>
@@ -2893,7 +3483,7 @@
 </file>
 
 <file path=customXml/itemProps1.xml><?xml version="1.0" encoding="utf-8"?>
-<ds:datastoreItem xmlns:ds="http://schemas.openxmlformats.org/officeDocument/2006/customXml" ds:itemID="{F74AD9E4-5F3A-49E3-AB0D-83C9E57D23C1}">
+<ds:datastoreItem xmlns:ds="http://schemas.openxmlformats.org/officeDocument/2006/customXml" ds:itemID="{5A98E89F-793C-4EC6-BFDB-7462046339F7}">
   <ds:schemaRefs>
     <ds:schemaRef ds:uri="http://schemas.openxmlformats.org/officeDocument/2006/bibliography"/>
   </ds:schemaRefs>

</xml_diff>

<commit_message>
updated with header and foder
</commit_message>
<xml_diff>
--- a/planningDocs/Documentation.docx
+++ b/planningDocs/Documentation.docx
@@ -1,6 +1,6 @@
 
 <file path=word/document.xml><?xml version="1.0" encoding="utf-8"?>
-<w:document xmlns:wpc="http://schemas.microsoft.com/office/word/2010/wordprocessingCanvas" xmlns:mc="http://schemas.openxmlformats.org/markup-compatibility/2006" xmlns:o="urn:schemas-microsoft-com:office:office" xmlns:r="http://schemas.openxmlformats.org/officeDocument/2006/relationships" xmlns:m="http://schemas.openxmlformats.org/officeDocument/2006/math" xmlns:v="urn:schemas-microsoft-com:vml" xmlns:wp14="http://schemas.microsoft.com/office/word/2010/wordprocessingDrawing" xmlns:wp="http://schemas.openxmlformats.org/drawingml/2006/wordprocessingDrawing" xmlns:w10="urn:schemas-microsoft-com:office:word" xmlns:w="http://schemas.openxmlformats.org/wordprocessingml/2006/main" xmlns:w14="http://schemas.microsoft.com/office/word/2010/wordml" xmlns:wpg="http://schemas.microsoft.com/office/word/2010/wordprocessingGroup" xmlns:wpi="http://schemas.microsoft.com/office/word/2010/wordprocessingInk" xmlns:wne="http://schemas.microsoft.com/office/word/2006/wordml" xmlns:wps="http://schemas.microsoft.com/office/word/2010/wordprocessingShape" mc:Ignorable="w14 wp14">
+<w:document xmlns:wpc="http://schemas.microsoft.com/office/word/2010/wordprocessingCanvas" xmlns:mo="http://schemas.microsoft.com/office/mac/office/2008/main" xmlns:mc="http://schemas.openxmlformats.org/markup-compatibility/2006" xmlns:mv="urn:schemas-microsoft-com:mac:vml" xmlns:o="urn:schemas-microsoft-com:office:office" xmlns:r="http://schemas.openxmlformats.org/officeDocument/2006/relationships" xmlns:m="http://schemas.openxmlformats.org/officeDocument/2006/math" xmlns:v="urn:schemas-microsoft-com:vml" xmlns:wp14="http://schemas.microsoft.com/office/word/2010/wordprocessingDrawing" xmlns:wp="http://schemas.openxmlformats.org/drawingml/2006/wordprocessingDrawing" xmlns:w10="urn:schemas-microsoft-com:office:word" xmlns:w="http://schemas.openxmlformats.org/wordprocessingml/2006/main" xmlns:w14="http://schemas.microsoft.com/office/word/2010/wordml" xmlns:wpg="http://schemas.microsoft.com/office/word/2010/wordprocessingGroup" xmlns:wpi="http://schemas.microsoft.com/office/word/2010/wordprocessingInk" xmlns:wne="http://schemas.microsoft.com/office/word/2006/wordml" xmlns:wps="http://schemas.microsoft.com/office/word/2010/wordprocessingShape" mc:Ignorable="w14 wp14">
   <w:body>
     <w:p>
       <w:pPr>
@@ -17,21 +17,11 @@
         <w:jc w:val="center"/>
       </w:pPr>
       <w:r>
-        <w:t xml:space="preserve">James Dawson &amp; </w:t>
-      </w:r>
-      <w:proofErr w:type="spellStart"/>
-      <w:r>
-        <w:t>Mikkel</w:t>
-      </w:r>
-      <w:proofErr w:type="spellEnd"/>
-      <w:r>
-        <w:t xml:space="preserve"> </w:t>
-      </w:r>
-      <w:proofErr w:type="spellStart"/>
+        <w:t xml:space="preserve">James Dawson &amp; Mikkel </w:t>
+      </w:r>
       <w:r>
         <w:t>Kringelbach</w:t>
       </w:r>
-      <w:proofErr w:type="spellEnd"/>
     </w:p>
     <w:p>
       <w:pPr>
@@ -40,12 +30,15 @@
           <w:b/>
         </w:rPr>
       </w:pPr>
-      <w:r>
-        <w:rPr>
-          <w:b/>
-        </w:rPr>
-        <w:t>http://timeclock.edisoncode.com/</w:t>
-      </w:r>
+      <w:hyperlink r:id="rId9" w:history="1">
+        <w:r>
+          <w:rPr>
+            <w:rStyle w:val="Hyperlink"/>
+            <w:b/>
+          </w:rPr>
+          <w:t>http://timeclock.edisoncode.com/</w:t>
+        </w:r>
+      </w:hyperlink>
     </w:p>
     <w:p/>
     <w:p>
@@ -241,7 +234,9 @@
       <w:r>
         <w:t>.</w:t>
       </w:r>
-    </w:p>
+      <w:bookmarkStart w:id="0" w:name="_GoBack"/>
+    </w:p>
+    <w:bookmarkEnd w:id="0"/>
     <w:p>
       <w:pPr>
         <w:pStyle w:val="ListParagraph"/>
@@ -529,7 +524,7 @@
           <w:noProof/>
         </w:rPr>
         <w:drawing>
-          <wp:inline distT="0" distB="0" distL="0" distR="0" wp14:anchorId="75F7A4F5" wp14:editId="388030C2">
+          <wp:inline distT="0" distB="0" distL="0" distR="0" wp14:anchorId="5B560AE6" wp14:editId="0EED0D06">
             <wp:extent cx="5340001" cy="5257800"/>
             <wp:effectExtent l="0" t="0" r="0" b="0"/>
             <wp:docPr id="1" name="Picture 1"/>
@@ -544,7 +539,7 @@
                     <pic:cNvPicPr/>
                   </pic:nvPicPr>
                   <pic:blipFill>
-                    <a:blip r:embed="rId7">
+                    <a:blip r:embed="rId10">
                       <a:extLst>
                         <a:ext uri="{28A0092B-C50C-407E-A947-70E740481C1C}">
                           <a14:useLocalDpi xmlns:a14="http://schemas.microsoft.com/office/drawing/2010/main" val="0"/>
@@ -652,7 +647,7 @@
           <w:noProof/>
         </w:rPr>
         <w:drawing>
-          <wp:inline distT="0" distB="0" distL="0" distR="0">
+          <wp:inline distT="0" distB="0" distL="0" distR="0" wp14:anchorId="37194F22" wp14:editId="60FDAEC8">
             <wp:extent cx="4402603" cy="2695575"/>
             <wp:effectExtent l="0" t="0" r="0" b="0"/>
             <wp:docPr id="2" name="Picture 2"/>
@@ -667,7 +662,7 @@
                     <pic:cNvPicPr/>
                   </pic:nvPicPr>
                   <pic:blipFill>
-                    <a:blip r:embed="rId8">
+                    <a:blip r:embed="rId11">
                       <a:extLst>
                         <a:ext uri="{28A0092B-C50C-407E-A947-70E740481C1C}">
                           <a14:useLocalDpi xmlns:a14="http://schemas.microsoft.com/office/drawing/2010/main" val="0"/>
@@ -721,7 +716,7 @@
           <w:noProof/>
         </w:rPr>
         <w:drawing>
-          <wp:inline distT="0" distB="0" distL="0" distR="0">
+          <wp:inline distT="0" distB="0" distL="0" distR="0" wp14:anchorId="7F2709EA" wp14:editId="17B45F5B">
             <wp:extent cx="4591050" cy="2810955"/>
             <wp:effectExtent l="0" t="0" r="0" b="8890"/>
             <wp:docPr id="3" name="Picture 3"/>
@@ -736,7 +731,7 @@
                     <pic:cNvPicPr/>
                   </pic:nvPicPr>
                   <pic:blipFill>
-                    <a:blip r:embed="rId9">
+                    <a:blip r:embed="rId12">
                       <a:extLst>
                         <a:ext uri="{28A0092B-C50C-407E-A947-70E740481C1C}">
                           <a14:useLocalDpi xmlns:a14="http://schemas.microsoft.com/office/drawing/2010/main" val="0"/>
@@ -789,7 +784,7 @@
           <w:noProof/>
         </w:rPr>
         <w:drawing>
-          <wp:inline distT="0" distB="0" distL="0" distR="0">
+          <wp:inline distT="0" distB="0" distL="0" distR="0" wp14:anchorId="7DBAD795" wp14:editId="03ED71CF">
             <wp:extent cx="4371489" cy="2676525"/>
             <wp:effectExtent l="0" t="0" r="0" b="0"/>
             <wp:docPr id="4" name="Picture 4"/>
@@ -804,7 +799,7 @@
                     <pic:cNvPicPr/>
                   </pic:nvPicPr>
                   <pic:blipFill>
-                    <a:blip r:embed="rId10">
+                    <a:blip r:embed="rId13">
                       <a:extLst>
                         <a:ext uri="{28A0092B-C50C-407E-A947-70E740481C1C}">
                           <a14:useLocalDpi xmlns:a14="http://schemas.microsoft.com/office/drawing/2010/main" val="0"/>
@@ -856,7 +851,7 @@
           <w:noProof/>
         </w:rPr>
         <w:drawing>
-          <wp:inline distT="0" distB="0" distL="0" distR="0">
+          <wp:inline distT="0" distB="0" distL="0" distR="0" wp14:anchorId="4733BD48" wp14:editId="26F15E01">
             <wp:extent cx="5486400" cy="3359150"/>
             <wp:effectExtent l="0" t="0" r="0" b="0"/>
             <wp:docPr id="5" name="Picture 5"/>
@@ -871,7 +866,7 @@
                     <pic:cNvPicPr/>
                   </pic:nvPicPr>
                   <pic:blipFill>
-                    <a:blip r:embed="rId11">
+                    <a:blip r:embed="rId14">
                       <a:extLst>
                         <a:ext uri="{28A0092B-C50C-407E-A947-70E740481C1C}">
                           <a14:useLocalDpi xmlns:a14="http://schemas.microsoft.com/office/drawing/2010/main" val="0"/>
@@ -932,7 +927,7 @@
         </w:rPr>
         <w:lastRenderedPageBreak/>
         <w:drawing>
-          <wp:inline distT="0" distB="0" distL="0" distR="0">
+          <wp:inline distT="0" distB="0" distL="0" distR="0" wp14:anchorId="14B026F4" wp14:editId="44D32945">
             <wp:extent cx="5486400" cy="2179320"/>
             <wp:effectExtent l="0" t="0" r="0" b="0"/>
             <wp:docPr id="6" name="Picture 6"/>
@@ -947,7 +942,7 @@
                     <pic:cNvPicPr/>
                   </pic:nvPicPr>
                   <pic:blipFill>
-                    <a:blip r:embed="rId12">
+                    <a:blip r:embed="rId15">
                       <a:extLst>
                         <a:ext uri="{28A0092B-C50C-407E-A947-70E740481C1C}">
                           <a14:useLocalDpi xmlns:a14="http://schemas.microsoft.com/office/drawing/2010/main" val="0"/>
@@ -999,7 +994,7 @@
           <w:noProof/>
         </w:rPr>
         <w:drawing>
-          <wp:inline distT="0" distB="0" distL="0" distR="0">
+          <wp:inline distT="0" distB="0" distL="0" distR="0" wp14:anchorId="73E3129B" wp14:editId="694DBCA4">
             <wp:extent cx="5486400" cy="2203450"/>
             <wp:effectExtent l="0" t="0" r="0" b="6350"/>
             <wp:docPr id="7" name="Picture 7"/>
@@ -1014,7 +1009,7 @@
                     <pic:cNvPicPr/>
                   </pic:nvPicPr>
                   <pic:blipFill>
-                    <a:blip r:embed="rId13">
+                    <a:blip r:embed="rId16">
                       <a:extLst>
                         <a:ext uri="{28A0092B-C50C-407E-A947-70E740481C1C}">
                           <a14:useLocalDpi xmlns:a14="http://schemas.microsoft.com/office/drawing/2010/main" val="0"/>
@@ -1066,7 +1061,7 @@
           <w:noProof/>
         </w:rPr>
         <w:drawing>
-          <wp:inline distT="0" distB="0" distL="0" distR="0">
+          <wp:inline distT="0" distB="0" distL="0" distR="0" wp14:anchorId="664AD4FD" wp14:editId="5FD9DFF3">
             <wp:extent cx="5486400" cy="2534920"/>
             <wp:effectExtent l="0" t="0" r="0" b="0"/>
             <wp:docPr id="8" name="Picture 8"/>
@@ -1081,7 +1076,7 @@
                     <pic:cNvPicPr/>
                   </pic:nvPicPr>
                   <pic:blipFill>
-                    <a:blip r:embed="rId14">
+                    <a:blip r:embed="rId17">
                       <a:extLst>
                         <a:ext uri="{28A0092B-C50C-407E-A947-70E740481C1C}">
                           <a14:useLocalDpi xmlns:a14="http://schemas.microsoft.com/office/drawing/2010/main" val="0"/>
@@ -1116,8 +1111,6 @@
       <w:r>
         <w:t>Create and Edit Departments.</w:t>
       </w:r>
-      <w:bookmarkStart w:id="0" w:name="_GoBack"/>
-      <w:bookmarkEnd w:id="0"/>
     </w:p>
     <w:p>
       <w:pPr>
@@ -1129,7 +1122,7 @@
         </w:rPr>
         <w:lastRenderedPageBreak/>
         <w:drawing>
-          <wp:inline distT="0" distB="0" distL="0" distR="0">
+          <wp:inline distT="0" distB="0" distL="0" distR="0" wp14:anchorId="447158A6" wp14:editId="4B62BD4F">
             <wp:extent cx="5486400" cy="1673860"/>
             <wp:effectExtent l="0" t="0" r="0" b="2540"/>
             <wp:docPr id="9" name="Picture 9"/>
@@ -1144,7 +1137,7 @@
                     <pic:cNvPicPr/>
                   </pic:nvPicPr>
                   <pic:blipFill>
-                    <a:blip r:embed="rId15">
+                    <a:blip r:embed="rId18">
                       <a:extLst>
                         <a:ext uri="{28A0092B-C50C-407E-A947-70E740481C1C}">
                           <a14:useLocalDpi xmlns:a14="http://schemas.microsoft.com/office/drawing/2010/main" val="0"/>
@@ -1320,17 +1313,275 @@
     </w:p>
     <w:p/>
     <w:sectPr>
+      <w:headerReference w:type="even" r:id="rId19"/>
+      <w:headerReference w:type="default" r:id="rId20"/>
+      <w:footerReference w:type="even" r:id="rId21"/>
+      <w:footerReference w:type="default" r:id="rId22"/>
+      <w:footerReference w:type="first" r:id="rId23"/>
       <w:pgSz w:w="12240" w:h="15840"/>
       <w:pgMar w:top="1440" w:right="1800" w:bottom="1440" w:left="1800" w:header="720" w:footer="720" w:gutter="0"/>
       <w:cols w:space="720"/>
+      <w:titlePg/>
       <w:docGrid w:linePitch="360"/>
     </w:sectPr>
   </w:body>
 </w:document>
 </file>
 
+<file path=word/endnotes.xml><?xml version="1.0" encoding="utf-8"?>
+<w:endnotes xmlns:wpc="http://schemas.microsoft.com/office/word/2010/wordprocessingCanvas" xmlns:mo="http://schemas.microsoft.com/office/mac/office/2008/main" xmlns:mc="http://schemas.openxmlformats.org/markup-compatibility/2006" xmlns:mv="urn:schemas-microsoft-com:mac:vml" xmlns:o="urn:schemas-microsoft-com:office:office" xmlns:r="http://schemas.openxmlformats.org/officeDocument/2006/relationships" xmlns:m="http://schemas.openxmlformats.org/officeDocument/2006/math" xmlns:v="urn:schemas-microsoft-com:vml" xmlns:wp14="http://schemas.microsoft.com/office/word/2010/wordprocessingDrawing" xmlns:wp="http://schemas.openxmlformats.org/drawingml/2006/wordprocessingDrawing" xmlns:w10="urn:schemas-microsoft-com:office:word" xmlns:w="http://schemas.openxmlformats.org/wordprocessingml/2006/main" xmlns:w14="http://schemas.microsoft.com/office/word/2010/wordml" xmlns:wpg="http://schemas.microsoft.com/office/word/2010/wordprocessingGroup" xmlns:wpi="http://schemas.microsoft.com/office/word/2010/wordprocessingInk" xmlns:wne="http://schemas.microsoft.com/office/word/2006/wordml" xmlns:wps="http://schemas.microsoft.com/office/word/2010/wordprocessingShape" mc:Ignorable="w14 wp14">
+  <w:endnote w:type="separator" w:id="-1">
+    <w:p>
+      <w:r>
+        <w:separator/>
+      </w:r>
+    </w:p>
+  </w:endnote>
+  <w:endnote w:type="continuationSeparator" w:id="0">
+    <w:p>
+      <w:r>
+        <w:continuationSeparator/>
+      </w:r>
+    </w:p>
+  </w:endnote>
+</w:endnotes>
+</file>
+
+<file path=word/footer1.xml><?xml version="1.0" encoding="utf-8"?>
+<w:ftr xmlns:wpc="http://schemas.microsoft.com/office/word/2010/wordprocessingCanvas" xmlns:mo="http://schemas.microsoft.com/office/mac/office/2008/main" xmlns:mc="http://schemas.openxmlformats.org/markup-compatibility/2006" xmlns:mv="urn:schemas-microsoft-com:mac:vml" xmlns:o="urn:schemas-microsoft-com:office:office" xmlns:r="http://schemas.openxmlformats.org/officeDocument/2006/relationships" xmlns:m="http://schemas.openxmlformats.org/officeDocument/2006/math" xmlns:v="urn:schemas-microsoft-com:vml" xmlns:wp14="http://schemas.microsoft.com/office/word/2010/wordprocessingDrawing" xmlns:wp="http://schemas.openxmlformats.org/drawingml/2006/wordprocessingDrawing" xmlns:w10="urn:schemas-microsoft-com:office:word" xmlns:w="http://schemas.openxmlformats.org/wordprocessingml/2006/main" xmlns:w14="http://schemas.microsoft.com/office/word/2010/wordml" xmlns:wpg="http://schemas.microsoft.com/office/word/2010/wordprocessingGroup" xmlns:wpi="http://schemas.microsoft.com/office/word/2010/wordprocessingInk" xmlns:wne="http://schemas.microsoft.com/office/word/2006/wordml" xmlns:wps="http://schemas.microsoft.com/office/word/2010/wordprocessingShape" mc:Ignorable="w14 wp14">
+  <w:p>
+    <w:pPr>
+      <w:pStyle w:val="Footer"/>
+      <w:framePr w:wrap="around" w:vAnchor="text" w:hAnchor="margin" w:xAlign="right" w:y="1"/>
+      <w:rPr>
+        <w:rStyle w:val="PageNumber"/>
+      </w:rPr>
+    </w:pPr>
+    <w:r>
+      <w:rPr>
+        <w:rStyle w:val="PageNumber"/>
+      </w:rPr>
+      <w:fldChar w:fldCharType="begin"/>
+    </w:r>
+    <w:r>
+      <w:rPr>
+        <w:rStyle w:val="PageNumber"/>
+      </w:rPr>
+      <w:instrText xml:space="preserve">PAGE  </w:instrText>
+    </w:r>
+    <w:r>
+      <w:rPr>
+        <w:rStyle w:val="PageNumber"/>
+      </w:rPr>
+      <w:fldChar w:fldCharType="end"/>
+    </w:r>
+  </w:p>
+  <w:p>
+    <w:pPr>
+      <w:pStyle w:val="Footer"/>
+      <w:ind w:right="360"/>
+    </w:pPr>
+  </w:p>
+</w:ftr>
+</file>
+
+<file path=word/footer2.xml><?xml version="1.0" encoding="utf-8"?>
+<w:ftr xmlns:wpc="http://schemas.microsoft.com/office/word/2010/wordprocessingCanvas" xmlns:mo="http://schemas.microsoft.com/office/mac/office/2008/main" xmlns:mc="http://schemas.openxmlformats.org/markup-compatibility/2006" xmlns:mv="urn:schemas-microsoft-com:mac:vml" xmlns:o="urn:schemas-microsoft-com:office:office" xmlns:r="http://schemas.openxmlformats.org/officeDocument/2006/relationships" xmlns:m="http://schemas.openxmlformats.org/officeDocument/2006/math" xmlns:v="urn:schemas-microsoft-com:vml" xmlns:wp14="http://schemas.microsoft.com/office/word/2010/wordprocessingDrawing" xmlns:wp="http://schemas.openxmlformats.org/drawingml/2006/wordprocessingDrawing" xmlns:w10="urn:schemas-microsoft-com:office:word" xmlns:w="http://schemas.openxmlformats.org/wordprocessingml/2006/main" xmlns:w14="http://schemas.microsoft.com/office/word/2010/wordml" xmlns:wpg="http://schemas.microsoft.com/office/word/2010/wordprocessingGroup" xmlns:wpi="http://schemas.microsoft.com/office/word/2010/wordprocessingInk" xmlns:wne="http://schemas.microsoft.com/office/word/2006/wordml" xmlns:wps="http://schemas.microsoft.com/office/word/2010/wordprocessingShape" mc:Ignorable="w14 wp14">
+  <w:p>
+    <w:pPr>
+      <w:pStyle w:val="Footer"/>
+      <w:framePr w:wrap="around" w:vAnchor="text" w:hAnchor="margin" w:xAlign="right" w:y="1"/>
+      <w:rPr>
+        <w:rStyle w:val="PageNumber"/>
+      </w:rPr>
+    </w:pPr>
+    <w:r>
+      <w:rPr>
+        <w:rStyle w:val="PageNumber"/>
+      </w:rPr>
+      <w:fldChar w:fldCharType="begin"/>
+    </w:r>
+    <w:r>
+      <w:rPr>
+        <w:rStyle w:val="PageNumber"/>
+      </w:rPr>
+      <w:instrText xml:space="preserve">PAGE  </w:instrText>
+    </w:r>
+    <w:r>
+      <w:rPr>
+        <w:rStyle w:val="PageNumber"/>
+      </w:rPr>
+      <w:fldChar w:fldCharType="separate"/>
+    </w:r>
+    <w:r>
+      <w:rPr>
+        <w:rStyle w:val="PageNumber"/>
+        <w:noProof/>
+      </w:rPr>
+      <w:t>2</w:t>
+    </w:r>
+    <w:r>
+      <w:rPr>
+        <w:rStyle w:val="PageNumber"/>
+      </w:rPr>
+      <w:fldChar w:fldCharType="end"/>
+    </w:r>
+    <w:r>
+      <w:rPr>
+        <w:rStyle w:val="PageNumber"/>
+      </w:rPr>
+      <w:t>/7</w:t>
+    </w:r>
+  </w:p>
+  <w:p>
+    <w:pPr>
+      <w:pStyle w:val="Footer"/>
+      <w:ind w:right="360"/>
+    </w:pPr>
+  </w:p>
+</w:ftr>
+</file>
+
+<file path=word/footer3.xml><?xml version="1.0" encoding="utf-8"?>
+<w:ftr xmlns:wpc="http://schemas.microsoft.com/office/word/2010/wordprocessingCanvas" xmlns:mo="http://schemas.microsoft.com/office/mac/office/2008/main" xmlns:mc="http://schemas.openxmlformats.org/markup-compatibility/2006" xmlns:mv="urn:schemas-microsoft-com:mac:vml" xmlns:o="urn:schemas-microsoft-com:office:office" xmlns:r="http://schemas.openxmlformats.org/officeDocument/2006/relationships" xmlns:m="http://schemas.openxmlformats.org/officeDocument/2006/math" xmlns:v="urn:schemas-microsoft-com:vml" xmlns:wp14="http://schemas.microsoft.com/office/word/2010/wordprocessingDrawing" xmlns:wp="http://schemas.openxmlformats.org/drawingml/2006/wordprocessingDrawing" xmlns:w10="urn:schemas-microsoft-com:office:word" xmlns:w="http://schemas.openxmlformats.org/wordprocessingml/2006/main" xmlns:w14="http://schemas.microsoft.com/office/word/2010/wordml" xmlns:wpg="http://schemas.microsoft.com/office/word/2010/wordprocessingGroup" xmlns:wpi="http://schemas.microsoft.com/office/word/2010/wordprocessingInk" xmlns:wne="http://schemas.microsoft.com/office/word/2006/wordml" xmlns:wps="http://schemas.microsoft.com/office/word/2010/wordprocessingShape" mc:Ignorable="w14 wp14">
+  <w:p>
+    <w:pPr>
+      <w:pStyle w:val="Footer"/>
+      <w:jc w:val="right"/>
+    </w:pPr>
+    <w:r>
+      <w:t>1/7</w:t>
+    </w:r>
+  </w:p>
+</w:ftr>
+</file>
+
+<file path=word/footnotes.xml><?xml version="1.0" encoding="utf-8"?>
+<w:footnotes xmlns:wpc="http://schemas.microsoft.com/office/word/2010/wordprocessingCanvas" xmlns:mo="http://schemas.microsoft.com/office/mac/office/2008/main" xmlns:mc="http://schemas.openxmlformats.org/markup-compatibility/2006" xmlns:mv="urn:schemas-microsoft-com:mac:vml" xmlns:o="urn:schemas-microsoft-com:office:office" xmlns:r="http://schemas.openxmlformats.org/officeDocument/2006/relationships" xmlns:m="http://schemas.openxmlformats.org/officeDocument/2006/math" xmlns:v="urn:schemas-microsoft-com:vml" xmlns:wp14="http://schemas.microsoft.com/office/word/2010/wordprocessingDrawing" xmlns:wp="http://schemas.openxmlformats.org/drawingml/2006/wordprocessingDrawing" xmlns:w10="urn:schemas-microsoft-com:office:word" xmlns:w="http://schemas.openxmlformats.org/wordprocessingml/2006/main" xmlns:w14="http://schemas.microsoft.com/office/word/2010/wordml" xmlns:wpg="http://schemas.microsoft.com/office/word/2010/wordprocessingGroup" xmlns:wpi="http://schemas.microsoft.com/office/word/2010/wordprocessingInk" xmlns:wne="http://schemas.microsoft.com/office/word/2006/wordml" xmlns:wps="http://schemas.microsoft.com/office/word/2010/wordprocessingShape" mc:Ignorable="w14 wp14">
+  <w:footnote w:type="separator" w:id="-1">
+    <w:p>
+      <w:r>
+        <w:separator/>
+      </w:r>
+    </w:p>
+  </w:footnote>
+  <w:footnote w:type="continuationSeparator" w:id="0">
+    <w:p>
+      <w:r>
+        <w:continuationSeparator/>
+      </w:r>
+    </w:p>
+  </w:footnote>
+</w:footnotes>
+</file>
+
+<file path=word/header1.xml><?xml version="1.0" encoding="utf-8"?>
+<w:hdr xmlns:wpc="http://schemas.microsoft.com/office/word/2010/wordprocessingCanvas" xmlns:mo="http://schemas.microsoft.com/office/mac/office/2008/main" xmlns:mc="http://schemas.openxmlformats.org/markup-compatibility/2006" xmlns:mv="urn:schemas-microsoft-com:mac:vml" xmlns:o="urn:schemas-microsoft-com:office:office" xmlns:r="http://schemas.openxmlformats.org/officeDocument/2006/relationships" xmlns:m="http://schemas.openxmlformats.org/officeDocument/2006/math" xmlns:v="urn:schemas-microsoft-com:vml" xmlns:wp14="http://schemas.microsoft.com/office/word/2010/wordprocessingDrawing" xmlns:wp="http://schemas.openxmlformats.org/drawingml/2006/wordprocessingDrawing" xmlns:w10="urn:schemas-microsoft-com:office:word" xmlns:w="http://schemas.openxmlformats.org/wordprocessingml/2006/main" xmlns:w14="http://schemas.microsoft.com/office/word/2010/wordml" xmlns:wpg="http://schemas.microsoft.com/office/word/2010/wordprocessingGroup" xmlns:wpi="http://schemas.microsoft.com/office/word/2010/wordprocessingInk" xmlns:wne="http://schemas.microsoft.com/office/word/2006/wordml" xmlns:wps="http://schemas.microsoft.com/office/word/2010/wordprocessingShape" mc:Ignorable="w14 wp14">
+  <w:p>
+    <w:pPr>
+      <w:pStyle w:val="Header"/>
+    </w:pPr>
+    <w:sdt>
+      <w:sdtPr>
+        <w:id w:val="171999623"/>
+        <w:placeholder>
+          <w:docPart w:val="BCD12201013E784190ECA42C0A048BF4"/>
+        </w:placeholder>
+        <w:temporary/>
+        <w:showingPlcHdr/>
+      </w:sdtPr>
+      <w:sdtContent>
+        <w:r>
+          <w:t>[Type text]</w:t>
+        </w:r>
+      </w:sdtContent>
+    </w:sdt>
+    <w:r>
+      <w:ptab w:relativeTo="margin" w:alignment="center" w:leader="none"/>
+    </w:r>
+    <w:sdt>
+      <w:sdtPr>
+        <w:id w:val="171999624"/>
+        <w:placeholder>
+          <w:docPart w:val="0BC012FCEEC3C7469C860587FEA2CF6B"/>
+        </w:placeholder>
+        <w:temporary/>
+        <w:showingPlcHdr/>
+      </w:sdtPr>
+      <w:sdtContent>
+        <w:r>
+          <w:t>[Type text]</w:t>
+        </w:r>
+      </w:sdtContent>
+    </w:sdt>
+    <w:r>
+      <w:ptab w:relativeTo="margin" w:alignment="right" w:leader="none"/>
+    </w:r>
+    <w:sdt>
+      <w:sdtPr>
+        <w:id w:val="171999625"/>
+        <w:placeholder>
+          <w:docPart w:val="0E396B150448B546865218504CDE92DC"/>
+        </w:placeholder>
+        <w:temporary/>
+        <w:showingPlcHdr/>
+      </w:sdtPr>
+      <w:sdtContent>
+        <w:r>
+          <w:t>[Type text]</w:t>
+        </w:r>
+      </w:sdtContent>
+    </w:sdt>
+  </w:p>
+  <w:p>
+    <w:pPr>
+      <w:pStyle w:val="Header"/>
+    </w:pPr>
+  </w:p>
+</w:hdr>
+</file>
+
+<file path=word/header2.xml><?xml version="1.0" encoding="utf-8"?>
+<w:hdr xmlns:wpc="http://schemas.microsoft.com/office/word/2010/wordprocessingCanvas" xmlns:mo="http://schemas.microsoft.com/office/mac/office/2008/main" xmlns:mc="http://schemas.openxmlformats.org/markup-compatibility/2006" xmlns:mv="urn:schemas-microsoft-com:mac:vml" xmlns:o="urn:schemas-microsoft-com:office:office" xmlns:r="http://schemas.openxmlformats.org/officeDocument/2006/relationships" xmlns:m="http://schemas.openxmlformats.org/officeDocument/2006/math" xmlns:v="urn:schemas-microsoft-com:vml" xmlns:wp14="http://schemas.microsoft.com/office/word/2010/wordprocessingDrawing" xmlns:wp="http://schemas.openxmlformats.org/drawingml/2006/wordprocessingDrawing" xmlns:w10="urn:schemas-microsoft-com:office:word" xmlns:w="http://schemas.openxmlformats.org/wordprocessingml/2006/main" xmlns:w14="http://schemas.microsoft.com/office/word/2010/wordml" xmlns:wpg="http://schemas.microsoft.com/office/word/2010/wordprocessingGroup" xmlns:wpi="http://schemas.microsoft.com/office/word/2010/wordprocessingInk" xmlns:wne="http://schemas.microsoft.com/office/word/2006/wordml" xmlns:wps="http://schemas.microsoft.com/office/word/2010/wordprocessingShape" mc:Ignorable="w14 wp14">
+  <w:p>
+    <w:pPr>
+      <w:pStyle w:val="Header"/>
+    </w:pPr>
+    <w:r>
+      <w:t>May 27, 12</w:t>
+    </w:r>
+    <w:r>
+      <w:ptab w:relativeTo="margin" w:alignment="center" w:leader="none"/>
+    </w:r>
+    <w:r>
+      <w:t>Time Clock Web Application</w:t>
+    </w:r>
+    <w:r>
+      <w:ptab w:relativeTo="margin" w:alignment="right" w:leader="none"/>
+    </w:r>
+    <w:r>
+      <w:t xml:space="preserve">Jed Dawson &amp; </w:t>
+    </w:r>
+  </w:p>
+  <w:p>
+    <w:pPr>
+      <w:pStyle w:val="Header"/>
+      <w:jc w:val="right"/>
+    </w:pPr>
+    <w:r>
+      <w:t>Mikkel Kringelbach</w:t>
+    </w:r>
+  </w:p>
+  <w:p>
+    <w:pPr>
+      <w:pStyle w:val="Header"/>
+    </w:pPr>
+  </w:p>
+</w:hdr>
+</file>
+
 <file path=word/numbering.xml><?xml version="1.0" encoding="utf-8"?>
-<w:numbering xmlns:wpc="http://schemas.microsoft.com/office/word/2010/wordprocessingCanvas" xmlns:mc="http://schemas.openxmlformats.org/markup-compatibility/2006" xmlns:o="urn:schemas-microsoft-com:office:office" xmlns:r="http://schemas.openxmlformats.org/officeDocument/2006/relationships" xmlns:m="http://schemas.openxmlformats.org/officeDocument/2006/math" xmlns:v="urn:schemas-microsoft-com:vml" xmlns:wp14="http://schemas.microsoft.com/office/word/2010/wordprocessingDrawing" xmlns:wp="http://schemas.openxmlformats.org/drawingml/2006/wordprocessingDrawing" xmlns:w10="urn:schemas-microsoft-com:office:word" xmlns:w="http://schemas.openxmlformats.org/wordprocessingml/2006/main" xmlns:w14="http://schemas.microsoft.com/office/word/2010/wordml" xmlns:wpg="http://schemas.microsoft.com/office/word/2010/wordprocessingGroup" xmlns:wpi="http://schemas.microsoft.com/office/word/2010/wordprocessingInk" xmlns:wne="http://schemas.microsoft.com/office/word/2006/wordml" xmlns:wps="http://schemas.microsoft.com/office/word/2010/wordprocessingShape" mc:Ignorable="w14 wp14">
+<w:numbering xmlns:wpc="http://schemas.microsoft.com/office/word/2010/wordprocessingCanvas" xmlns:mo="http://schemas.microsoft.com/office/mac/office/2008/main" xmlns:mc="http://schemas.openxmlformats.org/markup-compatibility/2006" xmlns:mv="urn:schemas-microsoft-com:mac:vml" xmlns:o="urn:schemas-microsoft-com:office:office" xmlns:r="http://schemas.openxmlformats.org/officeDocument/2006/relationships" xmlns:m="http://schemas.openxmlformats.org/officeDocument/2006/math" xmlns:v="urn:schemas-microsoft-com:vml" xmlns:wp14="http://schemas.microsoft.com/office/word/2010/wordprocessingDrawing" xmlns:wp="http://schemas.openxmlformats.org/drawingml/2006/wordprocessingDrawing" xmlns:w10="urn:schemas-microsoft-com:office:word" xmlns:w="http://schemas.openxmlformats.org/wordprocessingml/2006/main" xmlns:w14="http://schemas.microsoft.com/office/word/2010/wordml" xmlns:wpg="http://schemas.microsoft.com/office/word/2010/wordprocessingGroup" xmlns:wpi="http://schemas.microsoft.com/office/word/2010/wordprocessingInk" xmlns:wne="http://schemas.microsoft.com/office/word/2006/wordml" xmlns:wps="http://schemas.microsoft.com/office/word/2010/wordprocessingShape" mc:Ignorable="w14 wp14">
   <w:abstractNum w:abstractNumId="0">
     <w:nsid w:val="11FF1654"/>
     <w:multiLevelType w:val="hybridMultilevel"/>
@@ -2574,7 +2825,7 @@
     </w:rPrDefault>
     <w:pPrDefault/>
   </w:docDefaults>
-  <w:latentStyles w:defLockedState="0" w:defUIPriority="0" w:defSemiHidden="0" w:defUnhideWhenUsed="0" w:defQFormat="0" w:count="267">
+  <w:latentStyles w:defLockedState="0" w:defUIPriority="0" w:defSemiHidden="0" w:defUnhideWhenUsed="0" w:defQFormat="0" w:count="276">
     <w:lsdException w:name="Normal" w:qFormat="1"/>
     <w:lsdException w:name="heading 1" w:qFormat="1"/>
     <w:lsdException w:name="heading 2" w:qFormat="1"/>
@@ -2585,6 +2836,7 @@
     <w:lsdException w:name="heading 7" w:semiHidden="1" w:unhideWhenUsed="1" w:qFormat="1"/>
     <w:lsdException w:name="heading 8" w:semiHidden="1" w:unhideWhenUsed="1" w:qFormat="1"/>
     <w:lsdException w:name="heading 9" w:semiHidden="1" w:unhideWhenUsed="1" w:qFormat="1"/>
+    <w:lsdException w:name="header" w:uiPriority="99"/>
     <w:lsdException w:name="caption" w:semiHidden="1" w:unhideWhenUsed="1" w:qFormat="1"/>
     <w:lsdException w:name="Title" w:qFormat="1"/>
     <w:lsdException w:name="Subtitle" w:qFormat="1"/>
@@ -2876,11 +3128,71 @@
       <w:szCs w:val="16"/>
     </w:rPr>
   </w:style>
+  <w:style w:type="character" w:styleId="Hyperlink">
+    <w:name w:val="Hyperlink"/>
+    <w:basedOn w:val="DefaultParagraphFont"/>
+    <w:rsid w:val="001D3EA3"/>
+    <w:rPr>
+      <w:color w:val="0000FF" w:themeColor="hyperlink"/>
+      <w:u w:val="single"/>
+    </w:rPr>
+  </w:style>
+  <w:style w:type="paragraph" w:styleId="Footer">
+    <w:name w:val="footer"/>
+    <w:basedOn w:val="Normal"/>
+    <w:link w:val="FooterChar"/>
+    <w:rsid w:val="001D3EA3"/>
+    <w:pPr>
+      <w:tabs>
+        <w:tab w:val="center" w:pos="4320"/>
+        <w:tab w:val="right" w:pos="8640"/>
+      </w:tabs>
+    </w:pPr>
+  </w:style>
+  <w:style w:type="character" w:customStyle="1" w:styleId="FooterChar">
+    <w:name w:val="Footer Char"/>
+    <w:basedOn w:val="DefaultParagraphFont"/>
+    <w:link w:val="Footer"/>
+    <w:rsid w:val="001D3EA3"/>
+    <w:rPr>
+      <w:sz w:val="24"/>
+      <w:szCs w:val="24"/>
+    </w:rPr>
+  </w:style>
+  <w:style w:type="character" w:styleId="PageNumber">
+    <w:name w:val="page number"/>
+    <w:basedOn w:val="DefaultParagraphFont"/>
+    <w:rsid w:val="001D3EA3"/>
+  </w:style>
+  <w:style w:type="paragraph" w:styleId="Header">
+    <w:name w:val="header"/>
+    <w:basedOn w:val="Normal"/>
+    <w:link w:val="HeaderChar"/>
+    <w:uiPriority w:val="99"/>
+    <w:rsid w:val="001D3EA3"/>
+    <w:pPr>
+      <w:tabs>
+        <w:tab w:val="center" w:pos="4320"/>
+        <w:tab w:val="right" w:pos="8640"/>
+      </w:tabs>
+    </w:pPr>
+  </w:style>
+  <w:style w:type="character" w:customStyle="1" w:styleId="HeaderChar">
+    <w:name w:val="Header Char"/>
+    <w:basedOn w:val="DefaultParagraphFont"/>
+    <w:link w:val="Header"/>
+    <w:uiPriority w:val="99"/>
+    <w:rsid w:val="001D3EA3"/>
+    <w:rPr>
+      <w:sz w:val="24"/>
+      <w:szCs w:val="24"/>
+    </w:rPr>
+  </w:style>
 </w:styles>
 </file>
 
 <file path=word/stylesWithEffects.xml><?xml version="1.0" encoding="utf-8"?>
-<w:styles xmlns:wpc="http://schemas.microsoft.com/office/word/2010/wordprocessingCanvas" xmlns:mc="http://schemas.openxmlformats.org/markup-compatibility/2006" xmlns:o="urn:schemas-microsoft-com:office:office" xmlns:r="http://schemas.openxmlformats.org/officeDocument/2006/relationships" xmlns:m="http://schemas.openxmlformats.org/officeDocument/2006/math" xmlns:v="urn:schemas-microsoft-com:vml" xmlns:wp14="http://schemas.microsoft.com/office/word/2010/wordprocessingDrawing" xmlns:wp="http://schemas.openxmlformats.org/drawingml/2006/wordprocessingDrawing" xmlns:w10="urn:schemas-microsoft-com:office:word" xmlns:w="http://schemas.openxmlformats.org/wordprocessingml/2006/main" xmlns:w14="http://schemas.microsoft.com/office/word/2010/wordml" xmlns:wpg="http://schemas.microsoft.com/office/word/2010/wordprocessingGroup" xmlns:wpi="http://schemas.microsoft.com/office/word/2010/wordprocessingInk" xmlns:wne="http://schemas.microsoft.com/office/word/2006/wordml" xmlns:wps="http://schemas.microsoft.com/office/word/2010/wordprocessingShape" mc:Ignorable="w14 wp14">
+<w:styles xmlns:wpc="http://schemas.microsoft.com/office/word/2010/wordprocessingCanvas" xmlns:mo="http://schemas.microsoft.com/office/mac/office/2008/main" xmlns:mc="http://schemas.openxmlformats.org/markup-compatibility/2006" xmlns:mv="urn:schemas-microsoft-com:mac:vml" xmlns:o="urn:schemas-microsoft-com:office:office" xmlns:r="http://schemas.openxmlformats.org/officeDocument/2006/relationships" xmlns:m="http://schemas.openxmlformats.org/officeDocument/2006/math" xmlns:v="urn:schemas-microsoft-com:vml" xmlns:wp14="http://schemas.microsoft.com/office/word/2010/wordprocessingDrawing" xmlns:wp="http://schemas.openxmlformats.org/drawingml/2006/wordprocessingDrawing" xmlns:w10="urn:schemas-microsoft-com:office:word" xmlns:w="http://schemas.openxmlformats.org/wordprocessingml/2006/main" xmlns:w14="http://schemas.microsoft.com/office/word/2010/wordml" xmlns:wpg="http://schemas.microsoft.com/office/word/2010/wordprocessingGroup" xmlns:wpi="http://schemas.microsoft.com/office/word/2010/wordprocessingInk" xmlns:wne="http://schemas.microsoft.com/office/word/2006/wordml" xmlns:wps="http://schemas.microsoft.com/office/word/2010/wordprocessingShape" mc:Ignorable="w14 wp14">
   <w:docDefaults>
     <w:rPrDefault>
       <w:rPr>
@@ -2890,7 +3202,7 @@
     </w:rPrDefault>
     <w:pPrDefault/>
   </w:docDefaults>
-  <w:latentStyles w:defLockedState="0" w:defUIPriority="0" w:defSemiHidden="0" w:defUnhideWhenUsed="0" w:defQFormat="0" w:count="267">
+  <w:latentStyles w:defLockedState="0" w:defUIPriority="0" w:defSemiHidden="0" w:defUnhideWhenUsed="0" w:defQFormat="0" w:count="276">
     <w:lsdException w:name="Normal" w:qFormat="1"/>
     <w:lsdException w:name="heading 1" w:qFormat="1"/>
     <w:lsdException w:name="heading 2" w:qFormat="1"/>
@@ -2901,6 +3213,7 @@
     <w:lsdException w:name="heading 7" w:semiHidden="1" w:unhideWhenUsed="1" w:qFormat="1"/>
     <w:lsdException w:name="heading 8" w:semiHidden="1" w:unhideWhenUsed="1" w:qFormat="1"/>
     <w:lsdException w:name="heading 9" w:semiHidden="1" w:unhideWhenUsed="1" w:qFormat="1"/>
+    <w:lsdException w:name="header" w:uiPriority="99"/>
     <w:lsdException w:name="caption" w:semiHidden="1" w:unhideWhenUsed="1" w:qFormat="1"/>
     <w:lsdException w:name="Title" w:qFormat="1"/>
     <w:lsdException w:name="Subtitle" w:qFormat="1"/>
@@ -3192,7 +3505,694 @@
       <w:szCs w:val="16"/>
     </w:rPr>
   </w:style>
+  <w:style w:type="character" w:styleId="Hyperlink">
+    <w:name w:val="Hyperlink"/>
+    <w:basedOn w:val="DefaultParagraphFont"/>
+    <w:rsid w:val="001D3EA3"/>
+    <w:rPr>
+      <w:color w:val="0000FF" w:themeColor="hyperlink"/>
+      <w:u w:val="single"/>
+    </w:rPr>
+  </w:style>
+  <w:style w:type="paragraph" w:styleId="Footer">
+    <w:name w:val="footer"/>
+    <w:basedOn w:val="Normal"/>
+    <w:link w:val="FooterChar"/>
+    <w:rsid w:val="001D3EA3"/>
+    <w:pPr>
+      <w:tabs>
+        <w:tab w:val="center" w:pos="4320"/>
+        <w:tab w:val="right" w:pos="8640"/>
+      </w:tabs>
+    </w:pPr>
+  </w:style>
+  <w:style w:type="character" w:customStyle="1" w:styleId="FooterChar">
+    <w:name w:val="Footer Char"/>
+    <w:basedOn w:val="DefaultParagraphFont"/>
+    <w:link w:val="Footer"/>
+    <w:rsid w:val="001D3EA3"/>
+    <w:rPr>
+      <w:sz w:val="24"/>
+      <w:szCs w:val="24"/>
+    </w:rPr>
+  </w:style>
+  <w:style w:type="character" w:styleId="PageNumber">
+    <w:name w:val="page number"/>
+    <w:basedOn w:val="DefaultParagraphFont"/>
+    <w:rsid w:val="001D3EA3"/>
+  </w:style>
+  <w:style w:type="paragraph" w:styleId="Header">
+    <w:name w:val="header"/>
+    <w:basedOn w:val="Normal"/>
+    <w:link w:val="HeaderChar"/>
+    <w:uiPriority w:val="99"/>
+    <w:rsid w:val="001D3EA3"/>
+    <w:pPr>
+      <w:tabs>
+        <w:tab w:val="center" w:pos="4320"/>
+        <w:tab w:val="right" w:pos="8640"/>
+      </w:tabs>
+    </w:pPr>
+  </w:style>
+  <w:style w:type="character" w:customStyle="1" w:styleId="HeaderChar">
+    <w:name w:val="Header Char"/>
+    <w:basedOn w:val="DefaultParagraphFont"/>
+    <w:link w:val="Header"/>
+    <w:uiPriority w:val="99"/>
+    <w:rsid w:val="001D3EA3"/>
+    <w:rPr>
+      <w:sz w:val="24"/>
+      <w:szCs w:val="24"/>
+    </w:rPr>
+  </w:style>
 </w:styles>
+</file>
+
+<file path=word/glossary/document.xml><?xml version="1.0" encoding="utf-8"?>
+<w:glossaryDocument xmlns:wpc="http://schemas.microsoft.com/office/word/2010/wordprocessingCanvas" xmlns:mo="http://schemas.microsoft.com/office/mac/office/2008/main" xmlns:mc="http://schemas.openxmlformats.org/markup-compatibility/2006" xmlns:mv="urn:schemas-microsoft-com:mac:vml" xmlns:o="urn:schemas-microsoft-com:office:office" xmlns:r="http://schemas.openxmlformats.org/officeDocument/2006/relationships" xmlns:m="http://schemas.openxmlformats.org/officeDocument/2006/math" xmlns:v="urn:schemas-microsoft-com:vml" xmlns:wp14="http://schemas.microsoft.com/office/word/2010/wordprocessingDrawing" xmlns:wp="http://schemas.openxmlformats.org/drawingml/2006/wordprocessingDrawing" xmlns:w10="urn:schemas-microsoft-com:office:word" xmlns:w="http://schemas.openxmlformats.org/wordprocessingml/2006/main" xmlns:w14="http://schemas.microsoft.com/office/word/2010/wordml" xmlns:wpg="http://schemas.microsoft.com/office/word/2010/wordprocessingGroup" xmlns:wpi="http://schemas.microsoft.com/office/word/2010/wordprocessingInk" xmlns:wne="http://schemas.microsoft.com/office/word/2006/wordml" xmlns:wps="http://schemas.microsoft.com/office/word/2010/wordprocessingShape" mc:Ignorable="w14 wp14">
+  <w:docParts>
+    <w:docPart>
+      <w:docPartPr>
+        <w:name w:val="BCD12201013E784190ECA42C0A048BF4"/>
+        <w:category>
+          <w:name w:val="General"/>
+          <w:gallery w:val="placeholder"/>
+        </w:category>
+        <w:types>
+          <w:type w:val="bbPlcHdr"/>
+        </w:types>
+        <w:behaviors>
+          <w:behavior w:val="content"/>
+        </w:behaviors>
+        <w:guid w:val="{7119B853-1166-0F49-957B-F38C59B823B8}"/>
+      </w:docPartPr>
+      <w:docPartBody>
+        <w:p>
+          <w:pPr>
+            <w:pStyle w:val="BCD12201013E784190ECA42C0A048BF4"/>
+          </w:pPr>
+          <w:r>
+            <w:t>[Type text]</w:t>
+          </w:r>
+        </w:p>
+      </w:docPartBody>
+    </w:docPart>
+    <w:docPart>
+      <w:docPartPr>
+        <w:name w:val="0BC012FCEEC3C7469C860587FEA2CF6B"/>
+        <w:category>
+          <w:name w:val="General"/>
+          <w:gallery w:val="placeholder"/>
+        </w:category>
+        <w:types>
+          <w:type w:val="bbPlcHdr"/>
+        </w:types>
+        <w:behaviors>
+          <w:behavior w:val="content"/>
+        </w:behaviors>
+        <w:guid w:val="{49062583-DC28-C144-8ED6-DC402F85CF07}"/>
+      </w:docPartPr>
+      <w:docPartBody>
+        <w:p>
+          <w:pPr>
+            <w:pStyle w:val="0BC012FCEEC3C7469C860587FEA2CF6B"/>
+          </w:pPr>
+          <w:r>
+            <w:t>[Type text]</w:t>
+          </w:r>
+        </w:p>
+      </w:docPartBody>
+    </w:docPart>
+    <w:docPart>
+      <w:docPartPr>
+        <w:name w:val="0E396B150448B546865218504CDE92DC"/>
+        <w:category>
+          <w:name w:val="General"/>
+          <w:gallery w:val="placeholder"/>
+        </w:category>
+        <w:types>
+          <w:type w:val="bbPlcHdr"/>
+        </w:types>
+        <w:behaviors>
+          <w:behavior w:val="content"/>
+        </w:behaviors>
+        <w:guid w:val="{E14FA864-1E12-894A-9834-6015C0E2140C}"/>
+      </w:docPartPr>
+      <w:docPartBody>
+        <w:p>
+          <w:pPr>
+            <w:pStyle w:val="0E396B150448B546865218504CDE92DC"/>
+          </w:pPr>
+          <w:r>
+            <w:t>[Type text]</w:t>
+          </w:r>
+        </w:p>
+      </w:docPartBody>
+    </w:docPart>
+  </w:docParts>
+</w:glossaryDocument>
+</file>
+
+<file path=word/glossary/fontTable.xml><?xml version="1.0" encoding="utf-8"?>
+<w:fonts xmlns:mc="http://schemas.openxmlformats.org/markup-compatibility/2006" xmlns:r="http://schemas.openxmlformats.org/officeDocument/2006/relationships" xmlns:w="http://schemas.openxmlformats.org/wordprocessingml/2006/main" xmlns:w14="http://schemas.microsoft.com/office/word/2010/wordml" mc:Ignorable="w14">
+  <w:font w:name="Times New Roman">
+    <w:panose1 w:val="02020603050405020304"/>
+    <w:charset w:val="00"/>
+    <w:family w:val="auto"/>
+    <w:pitch w:val="variable"/>
+    <w:sig w:usb0="00000003" w:usb1="00000000" w:usb2="00000000" w:usb3="00000000" w:csb0="00000001" w:csb1="00000000"/>
+  </w:font>
+  <w:font w:name="Courier New">
+    <w:panose1 w:val="02070309020205020404"/>
+    <w:charset w:val="00"/>
+    <w:family w:val="auto"/>
+    <w:pitch w:val="variable"/>
+    <w:sig w:usb0="00000003" w:usb1="00000000" w:usb2="00000000" w:usb3="00000000" w:csb0="00000001" w:csb1="00000000"/>
+  </w:font>
+  <w:font w:name="Symbol">
+    <w:panose1 w:val="00000000000000000000"/>
+    <w:charset w:val="02"/>
+    <w:family w:val="auto"/>
+    <w:pitch w:val="variable"/>
+    <w:sig w:usb0="00000000" w:usb1="10000000" w:usb2="00000000" w:usb3="00000000" w:csb0="80000000" w:csb1="00000000"/>
+  </w:font>
+  <w:font w:name="Wingdings">
+    <w:panose1 w:val="05000000000000000000"/>
+    <w:charset w:val="02"/>
+    <w:family w:val="auto"/>
+    <w:pitch w:val="variable"/>
+    <w:sig w:usb0="00000000" w:usb1="10000000" w:usb2="00000000" w:usb3="00000000" w:csb0="80000000" w:csb1="00000000"/>
+  </w:font>
+  <w:font w:name="Arial">
+    <w:panose1 w:val="020B0604020202020204"/>
+    <w:charset w:val="00"/>
+    <w:family w:val="auto"/>
+    <w:pitch w:val="variable"/>
+    <w:sig w:usb0="00000003" w:usb1="00000000" w:usb2="00000000" w:usb3="00000000" w:csb0="00000001" w:csb1="00000000"/>
+  </w:font>
+  <w:font w:name="Tahoma">
+    <w:panose1 w:val="020B0604030504040204"/>
+    <w:charset w:val="00"/>
+    <w:family w:val="swiss"/>
+    <w:pitch w:val="variable"/>
+    <w:sig w:usb0="E1002EFF" w:usb1="C000605B" w:usb2="00000029" w:usb3="00000000" w:csb0="000101FF" w:csb1="00000000"/>
+  </w:font>
+  <w:font w:name="ＭＳ ゴシック">
+    <w:panose1 w:val="00000000000000000000"/>
+    <w:charset w:val="80"/>
+    <w:family w:val="modern"/>
+    <w:notTrueType/>
+    <w:pitch w:val="fixed"/>
+    <w:sig w:usb0="00000001" w:usb1="08070000" w:usb2="00000010" w:usb3="00000000" w:csb0="00020000" w:csb1="00000000"/>
+  </w:font>
+  <w:font w:name="Cambria">
+    <w:panose1 w:val="02040503050406030204"/>
+    <w:charset w:val="00"/>
+    <w:family w:val="auto"/>
+    <w:pitch w:val="variable"/>
+    <w:sig w:usb0="00000003" w:usb1="00000000" w:usb2="00000000" w:usb3="00000000" w:csb0="00000001" w:csb1="00000000"/>
+  </w:font>
+  <w:font w:name="ＭＳ 明朝">
+    <w:panose1 w:val="00000000000000000000"/>
+    <w:charset w:val="80"/>
+    <w:family w:val="roman"/>
+    <w:notTrueType/>
+    <w:pitch w:val="fixed"/>
+    <w:sig w:usb0="00000001" w:usb1="08070000" w:usb2="00000010" w:usb3="00000000" w:csb0="00020000" w:csb1="00000000"/>
+  </w:font>
+  <w:font w:name="Calibri">
+    <w:panose1 w:val="020F0502020204030204"/>
+    <w:charset w:val="00"/>
+    <w:family w:val="auto"/>
+    <w:pitch w:val="variable"/>
+    <w:sig w:usb0="00000003" w:usb1="00000000" w:usb2="00000000" w:usb3="00000000" w:csb0="00000001" w:csb1="00000000"/>
+  </w:font>
+</w:fonts>
+</file>
+
+<file path=word/glossary/settings.xml><?xml version="1.0" encoding="utf-8"?>
+<w:settings xmlns:mc="http://schemas.openxmlformats.org/markup-compatibility/2006" xmlns:o="urn:schemas-microsoft-com:office:office" xmlns:r="http://schemas.openxmlformats.org/officeDocument/2006/relationships" xmlns:m="http://schemas.openxmlformats.org/officeDocument/2006/math" xmlns:v="urn:schemas-microsoft-com:vml" xmlns:w10="urn:schemas-microsoft-com:office:word" xmlns:w="http://schemas.openxmlformats.org/wordprocessingml/2006/main" xmlns:w14="http://schemas.microsoft.com/office/word/2010/wordml" xmlns:sl="http://schemas.openxmlformats.org/schemaLibrary/2006/main" mc:Ignorable="w14">
+  <w:view w:val="normal"/>
+  <w:defaultTabStop w:val="720"/>
+  <w:characterSpacingControl w:val="doNotCompress"/>
+  <w:compat>
+    <w:useFELayout/>
+    <w:compatSetting w:name="compatibilityMode" w:uri="http://schemas.microsoft.com/office/word" w:val="14"/>
+    <w:compatSetting w:name="overrideTableStyleFontSizeAndJustification" w:uri="http://schemas.microsoft.com/office/word" w:val="1"/>
+    <w:compatSetting w:name="enableOpenTypeFeatures" w:uri="http://schemas.microsoft.com/office/word" w:val="1"/>
+    <w:compatSetting w:name="doNotFlipMirrorIndents" w:uri="http://schemas.microsoft.com/office/word" w:val="1"/>
+  </w:compat>
+  <w:rsids>
+    <w:rsidRoot w:val="004C4F42"/>
+    <w:rsid w:val="004C4F42"/>
+  </w:rsids>
+  <m:mathPr>
+    <m:mathFont m:val="Cambria Math"/>
+    <m:brkBin m:val="before"/>
+    <m:brkBinSub m:val="--"/>
+    <m:smallFrac m:val="0"/>
+    <m:dispDef/>
+    <m:lMargin m:val="0"/>
+    <m:rMargin m:val="0"/>
+    <m:defJc m:val="centerGroup"/>
+    <m:wrapIndent m:val="1440"/>
+    <m:intLim m:val="subSup"/>
+    <m:naryLim m:val="undOvr"/>
+  </m:mathPr>
+  <w:themeFontLang w:val="en-US" w:eastAsia="ja-JP"/>
+  <w:clrSchemeMapping w:bg1="light1" w:t1="dark1" w:bg2="light2" w:t2="dark2" w:accent1="accent1" w:accent2="accent2" w:accent3="accent3" w:accent4="accent4" w:accent5="accent5" w:accent6="accent6" w:hyperlink="hyperlink" w:followedHyperlink="followedHyperlink"/>
+  <w:doNotAutoCompressPictures/>
+  <w:decimalSymbol w:val="."/>
+  <w:listSeparator w:val=","/>
+  <w14:defaultImageDpi w14:val="300"/>
+</w:settings>
+</file>
+
+<file path=word/glossary/styles.xml><?xml version="1.0" encoding="utf-8"?>
+<w:styles xmlns:mc="http://schemas.openxmlformats.org/markup-compatibility/2006" xmlns:r="http://schemas.openxmlformats.org/officeDocument/2006/relationships" xmlns:w="http://schemas.openxmlformats.org/wordprocessingml/2006/main" xmlns:w14="http://schemas.microsoft.com/office/word/2010/wordml" mc:Ignorable="w14">
+  <w:docDefaults>
+    <w:rPrDefault>
+      <w:rPr>
+        <w:rFonts w:asciiTheme="minorHAnsi" w:eastAsiaTheme="minorEastAsia" w:hAnsiTheme="minorHAnsi" w:cstheme="minorBidi"/>
+        <w:sz w:val="24"/>
+        <w:szCs w:val="24"/>
+        <w:lang w:val="en-US" w:eastAsia="ja-JP" w:bidi="ar-SA"/>
+      </w:rPr>
+    </w:rPrDefault>
+    <w:pPrDefault/>
+  </w:docDefaults>
+  <w:latentStyles w:defLockedState="0" w:defUIPriority="99" w:defSemiHidden="1" w:defUnhideWhenUsed="1" w:defQFormat="0" w:count="276">
+    <w:lsdException w:name="Normal" w:semiHidden="0" w:uiPriority="0" w:unhideWhenUsed="0" w:qFormat="1"/>
+    <w:lsdException w:name="heading 1" w:semiHidden="0" w:uiPriority="9" w:unhideWhenUsed="0" w:qFormat="1"/>
+    <w:lsdException w:name="heading 2" w:uiPriority="9" w:qFormat="1"/>
+    <w:lsdException w:name="heading 3" w:uiPriority="9" w:qFormat="1"/>
+    <w:lsdException w:name="heading 4" w:uiPriority="9" w:qFormat="1"/>
+    <w:lsdException w:name="heading 5" w:uiPriority="9" w:qFormat="1"/>
+    <w:lsdException w:name="heading 6" w:uiPriority="9" w:qFormat="1"/>
+    <w:lsdException w:name="heading 7" w:uiPriority="9" w:qFormat="1"/>
+    <w:lsdException w:name="heading 8" w:uiPriority="9" w:qFormat="1"/>
+    <w:lsdException w:name="heading 9" w:uiPriority="9" w:qFormat="1"/>
+    <w:lsdException w:name="toc 1" w:uiPriority="39"/>
+    <w:lsdException w:name="toc 2" w:uiPriority="39"/>
+    <w:lsdException w:name="toc 3" w:uiPriority="39"/>
+    <w:lsdException w:name="toc 4" w:uiPriority="39"/>
+    <w:lsdException w:name="toc 5" w:uiPriority="39"/>
+    <w:lsdException w:name="toc 6" w:uiPriority="39"/>
+    <w:lsdException w:name="toc 7" w:uiPriority="39"/>
+    <w:lsdException w:name="toc 8" w:uiPriority="39"/>
+    <w:lsdException w:name="toc 9" w:uiPriority="39"/>
+    <w:lsdException w:name="caption" w:uiPriority="35" w:qFormat="1"/>
+    <w:lsdException w:name="Title" w:semiHidden="0" w:uiPriority="10" w:unhideWhenUsed="0" w:qFormat="1"/>
+    <w:lsdException w:name="Default Paragraph Font" w:uiPriority="1"/>
+    <w:lsdException w:name="Subtitle" w:semiHidden="0" w:uiPriority="11" w:unhideWhenUsed="0" w:qFormat="1"/>
+    <w:lsdException w:name="Strong" w:semiHidden="0" w:uiPriority="22" w:unhideWhenUsed="0" w:qFormat="1"/>
+    <w:lsdException w:name="Emphasis" w:semiHidden="0" w:uiPriority="20" w:unhideWhenUsed="0" w:qFormat="1"/>
+    <w:lsdException w:name="Table Grid" w:semiHidden="0" w:uiPriority="59" w:unhideWhenUsed="0"/>
+    <w:lsdException w:name="Placeholder Text" w:unhideWhenUsed="0"/>
+    <w:lsdException w:name="No Spacing" w:semiHidden="0" w:uiPriority="1" w:unhideWhenUsed="0" w:qFormat="1"/>
+    <w:lsdException w:name="Light Shading" w:semiHidden="0" w:uiPriority="60" w:unhideWhenUsed="0"/>
+    <w:lsdException w:name="Light List" w:semiHidden="0" w:uiPriority="61" w:unhideWhenUsed="0"/>
+    <w:lsdException w:name="Light Grid" w:semiHidden="0" w:uiPriority="62" w:unhideWhenUsed="0"/>
+    <w:lsdException w:name="Medium Shading 1" w:semiHidden="0" w:uiPriority="63" w:unhideWhenUsed="0"/>
+    <w:lsdException w:name="Medium Shading 2" w:semiHidden="0" w:uiPriority="64" w:unhideWhenUsed="0"/>
+    <w:lsdException w:name="Medium List 1" w:semiHidden="0" w:uiPriority="65" w:unhideWhenUsed="0"/>
+    <w:lsdException w:name="Medium List 2" w:semiHidden="0" w:uiPriority="66" w:unhideWhenUsed="0"/>
+    <w:lsdException w:name="Medium Grid 1" w:semiHidden="0" w:uiPriority="67" w:unhideWhenUsed="0"/>
+    <w:lsdException w:name="Medium Grid 2" w:semiHidden="0" w:uiPriority="68" w:unhideWhenUsed="0"/>
+    <w:lsdException w:name="Medium Grid 3" w:semiHidden="0" w:uiPriority="69" w:unhideWhenUsed="0"/>
+    <w:lsdException w:name="Dark List" w:semiHidden="0" w:uiPriority="70" w:unhideWhenUsed="0"/>
+    <w:lsdException w:name="Colorful Shading" w:semiHidden="0" w:uiPriority="71" w:unhideWhenUsed="0"/>
+    <w:lsdException w:name="Colorful List" w:semiHidden="0" w:uiPriority="72" w:unhideWhenUsed="0"/>
+    <w:lsdException w:name="Colorful Grid" w:semiHidden="0" w:uiPriority="73" w:unhideWhenUsed="0"/>
+    <w:lsdException w:name="Light Shading Accent 1" w:semiHidden="0" w:uiPriority="60" w:unhideWhenUsed="0"/>
+    <w:lsdException w:name="Light List Accent 1" w:semiHidden="0" w:uiPriority="61" w:unhideWhenUsed="0"/>
+    <w:lsdException w:name="Light Grid Accent 1" w:semiHidden="0" w:uiPriority="62" w:unhideWhenUsed="0"/>
+    <w:lsdException w:name="Medium Shading 1 Accent 1" w:semiHidden="0" w:uiPriority="63" w:unhideWhenUsed="0"/>
+    <w:lsdException w:name="Medium Shading 2 Accent 1" w:semiHidden="0" w:uiPriority="64" w:unhideWhenUsed="0"/>
+    <w:lsdException w:name="Medium List 1 Accent 1" w:semiHidden="0" w:uiPriority="65" w:unhideWhenUsed="0"/>
+    <w:lsdException w:name="Revision" w:unhideWhenUsed="0"/>
+    <w:lsdException w:name="List Paragraph" w:semiHidden="0" w:uiPriority="34" w:unhideWhenUsed="0" w:qFormat="1"/>
+    <w:lsdException w:name="Quote" w:semiHidden="0" w:uiPriority="29" w:unhideWhenUsed="0" w:qFormat="1"/>
+    <w:lsdException w:name="Intense Quote" w:semiHidden="0" w:uiPriority="30" w:unhideWhenUsed="0" w:qFormat="1"/>
+    <w:lsdException w:name="Medium List 2 Accent 1" w:semiHidden="0" w:uiPriority="66" w:unhideWhenUsed="0"/>
+    <w:lsdException w:name="Medium Grid 1 Accent 1" w:semiHidden="0" w:uiPriority="67" w:unhideWhenUsed="0"/>
+    <w:lsdException w:name="Medium Grid 2 Accent 1" w:semiHidden="0" w:uiPriority="68" w:unhideWhenUsed="0"/>
+    <w:lsdException w:name="Medium Grid 3 Accent 1" w:semiHidden="0" w:uiPriority="69" w:unhideWhenUsed="0"/>
+    <w:lsdException w:name="Dark List Accent 1" w:semiHidden="0" w:uiPriority="70" w:unhideWhenUsed="0"/>
+    <w:lsdException w:name="Colorful Shading Accent 1" w:semiHidden="0" w:uiPriority="71" w:unhideWhenUsed="0"/>
+    <w:lsdException w:name="Colorful List Accent 1" w:semiHidden="0" w:uiPriority="72" w:unhideWhenUsed="0"/>
+    <w:lsdException w:name="Colorful Grid Accent 1" w:semiHidden="0" w:uiPriority="73" w:unhideWhenUsed="0"/>
+    <w:lsdException w:name="Light Shading Accent 2" w:semiHidden="0" w:uiPriority="60" w:unhideWhenUsed="0"/>
+    <w:lsdException w:name="Light List Accent 2" w:semiHidden="0" w:uiPriority="61" w:unhideWhenUsed="0"/>
+    <w:lsdException w:name="Light Grid Accent 2" w:semiHidden="0" w:uiPriority="62" w:unhideWhenUsed="0"/>
+    <w:lsdException w:name="Medium Shading 1 Accent 2" w:semiHidden="0" w:uiPriority="63" w:unhideWhenUsed="0"/>
+    <w:lsdException w:name="Medium Shading 2 Accent 2" w:semiHidden="0" w:uiPriority="64" w:unhideWhenUsed="0"/>
+    <w:lsdException w:name="Medium List 1 Accent 2" w:semiHidden="0" w:uiPriority="65" w:unhideWhenUsed="0"/>
+    <w:lsdException w:name="Medium List 2 Accent 2" w:semiHidden="0" w:uiPriority="66" w:unhideWhenUsed="0"/>
+    <w:lsdException w:name="Medium Grid 1 Accent 2" w:semiHidden="0" w:uiPriority="67" w:unhideWhenUsed="0"/>
+    <w:lsdException w:name="Medium Grid 2 Accent 2" w:semiHidden="0" w:uiPriority="68" w:unhideWhenUsed="0"/>
+    <w:lsdException w:name="Medium Grid 3 Accent 2" w:semiHidden="0" w:uiPriority="69" w:unhideWhenUsed="0"/>
+    <w:lsdException w:name="Dark List Accent 2" w:semiHidden="0" w:uiPriority="70" w:unhideWhenUsed="0"/>
+    <w:lsdException w:name="Colorful Shading Accent 2" w:semiHidden="0" w:uiPriority="71" w:unhideWhenUsed="0"/>
+    <w:lsdException w:name="Colorful List Accent 2" w:semiHidden="0" w:uiPriority="72" w:unhideWhenUsed="0"/>
+    <w:lsdException w:name="Colorful Grid Accent 2" w:semiHidden="0" w:uiPriority="73" w:unhideWhenUsed="0"/>
+    <w:lsdException w:name="Light Shading Accent 3" w:semiHidden="0" w:uiPriority="60" w:unhideWhenUsed="0"/>
+    <w:lsdException w:name="Light List Accent 3" w:semiHidden="0" w:uiPriority="61" w:unhideWhenUsed="0"/>
+    <w:lsdException w:name="Light Grid Accent 3" w:semiHidden="0" w:uiPriority="62" w:unhideWhenUsed="0"/>
+    <w:lsdException w:name="Medium Shading 1 Accent 3" w:semiHidden="0" w:uiPriority="63" w:unhideWhenUsed="0"/>
+    <w:lsdException w:name="Medium Shading 2 Accent 3" w:semiHidden="0" w:uiPriority="64" w:unhideWhenUsed="0"/>
+    <w:lsdException w:name="Medium List 1 Accent 3" w:semiHidden="0" w:uiPriority="65" w:unhideWhenUsed="0"/>
+    <w:lsdException w:name="Medium List 2 Accent 3" w:semiHidden="0" w:uiPriority="66" w:unhideWhenUsed="0"/>
+    <w:lsdException w:name="Medium Grid 1 Accent 3" w:semiHidden="0" w:uiPriority="67" w:unhideWhenUsed="0"/>
+    <w:lsdException w:name="Medium Grid 2 Accent 3" w:semiHidden="0" w:uiPriority="68" w:unhideWhenUsed="0"/>
+    <w:lsdException w:name="Medium Grid 3 Accent 3" w:semiHidden="0" w:uiPriority="69" w:unhideWhenUsed="0"/>
+    <w:lsdException w:name="Dark List Accent 3" w:semiHidden="0" w:uiPriority="70" w:unhideWhenUsed="0"/>
+    <w:lsdException w:name="Colorful Shading Accent 3" w:semiHidden="0" w:uiPriority="71" w:unhideWhenUsed="0"/>
+    <w:lsdException w:name="Colorful List Accent 3" w:semiHidden="0" w:uiPriority="72" w:unhideWhenUsed="0"/>
+    <w:lsdException w:name="Colorful Grid Accent 3" w:semiHidden="0" w:uiPriority="73" w:unhideWhenUsed="0"/>
+    <w:lsdException w:name="Light Shading Accent 4" w:semiHidden="0" w:uiPriority="60" w:unhideWhenUsed="0"/>
+    <w:lsdException w:name="Light List Accent 4" w:semiHidden="0" w:uiPriority="61" w:unhideWhenUsed="0"/>
+    <w:lsdException w:name="Light Grid Accent 4" w:semiHidden="0" w:uiPriority="62" w:unhideWhenUsed="0"/>
+    <w:lsdException w:name="Medium Shading 1 Accent 4" w:semiHidden="0" w:uiPriority="63" w:unhideWhenUsed="0"/>
+    <w:lsdException w:name="Medium Shading 2 Accent 4" w:semiHidden="0" w:uiPriority="64" w:unhideWhenUsed="0"/>
+    <w:lsdException w:name="Medium List 1 Accent 4" w:semiHidden="0" w:uiPriority="65" w:unhideWhenUsed="0"/>
+    <w:lsdException w:name="Medium List 2 Accent 4" w:semiHidden="0" w:uiPriority="66" w:unhideWhenUsed="0"/>
+    <w:lsdException w:name="Medium Grid 1 Accent 4" w:semiHidden="0" w:uiPriority="67" w:unhideWhenUsed="0"/>
+    <w:lsdException w:name="Medium Grid 2 Accent 4" w:semiHidden="0" w:uiPriority="68" w:unhideWhenUsed="0"/>
+    <w:lsdException w:name="Medium Grid 3 Accent 4" w:semiHidden="0" w:uiPriority="69" w:unhideWhenUsed="0"/>
+    <w:lsdException w:name="Dark List Accent 4" w:semiHidden="0" w:uiPriority="70" w:unhideWhenUsed="0"/>
+    <w:lsdException w:name="Colorful Shading Accent 4" w:semiHidden="0" w:uiPriority="71" w:unhideWhenUsed="0"/>
+    <w:lsdException w:name="Colorful List Accent 4" w:semiHidden="0" w:uiPriority="72" w:unhideWhenUsed="0"/>
+    <w:lsdException w:name="Colorful Grid Accent 4" w:semiHidden="0" w:uiPriority="73" w:unhideWhenUsed="0"/>
+    <w:lsdException w:name="Light Shading Accent 5" w:semiHidden="0" w:uiPriority="60" w:unhideWhenUsed="0"/>
+    <w:lsdException w:name="Light List Accent 5" w:semiHidden="0" w:uiPriority="61" w:unhideWhenUsed="0"/>
+    <w:lsdException w:name="Light Grid Accent 5" w:semiHidden="0" w:uiPriority="62" w:unhideWhenUsed="0"/>
+    <w:lsdException w:name="Medium Shading 1 Accent 5" w:semiHidden="0" w:uiPriority="63" w:unhideWhenUsed="0"/>
+    <w:lsdException w:name="Medium Shading 2 Accent 5" w:semiHidden="0" w:uiPriority="64" w:unhideWhenUsed="0"/>
+    <w:lsdException w:name="Medium List 1 Accent 5" w:semiHidden="0" w:uiPriority="65" w:unhideWhenUsed="0"/>
+    <w:lsdException w:name="Medium List 2 Accent 5" w:semiHidden="0" w:uiPriority="66" w:unhideWhenUsed="0"/>
+    <w:lsdException w:name="Medium Grid 1 Accent 5" w:semiHidden="0" w:uiPriority="67" w:unhideWhenUsed="0"/>
+    <w:lsdException w:name="Medium Grid 2 Accent 5" w:semiHidden="0" w:uiPriority="68" w:unhideWhenUsed="0"/>
+    <w:lsdException w:name="Medium Grid 3 Accent 5" w:semiHidden="0" w:uiPriority="69" w:unhideWhenUsed="0"/>
+    <w:lsdException w:name="Dark List Accent 5" w:semiHidden="0" w:uiPriority="70" w:unhideWhenUsed="0"/>
+    <w:lsdException w:name="Colorful Shading Accent 5" w:semiHidden="0" w:uiPriority="71" w:unhideWhenUsed="0"/>
+    <w:lsdException w:name="Colorful List Accent 5" w:semiHidden="0" w:uiPriority="72" w:unhideWhenUsed="0"/>
+    <w:lsdException w:name="Colorful Grid Accent 5" w:semiHidden="0" w:uiPriority="73" w:unhideWhenUsed="0"/>
+    <w:lsdException w:name="Light Shading Accent 6" w:semiHidden="0" w:uiPriority="60" w:unhideWhenUsed="0"/>
+    <w:lsdException w:name="Light List Accent 6" w:semiHidden="0" w:uiPriority="61" w:unhideWhenUsed="0"/>
+    <w:lsdException w:name="Light Grid Accent 6" w:semiHidden="0" w:uiPriority="62" w:unhideWhenUsed="0"/>
+    <w:lsdException w:name="Medium Shading 1 Accent 6" w:semiHidden="0" w:uiPriority="63" w:unhideWhenUsed="0"/>
+    <w:lsdException w:name="Medium Shading 2 Accent 6" w:semiHidden="0" w:uiPriority="64" w:unhideWhenUsed="0"/>
+    <w:lsdException w:name="Medium List 1 Accent 6" w:semiHidden="0" w:uiPriority="65" w:unhideWhenUsed="0"/>
+    <w:lsdException w:name="Medium List 2 Accent 6" w:semiHidden="0" w:uiPriority="66" w:unhideWhenUsed="0"/>
+    <w:lsdException w:name="Medium Grid 1 Accent 6" w:semiHidden="0" w:uiPriority="67" w:unhideWhenUsed="0"/>
+    <w:lsdException w:name="Medium Grid 2 Accent 6" w:semiHidden="0" w:uiPriority="68" w:unhideWhenUsed="0"/>
+    <w:lsdException w:name="Medium Grid 3 Accent 6" w:semiHidden="0" w:uiPriority="69" w:unhideWhenUsed="0"/>
+    <w:lsdException w:name="Dark List Accent 6" w:semiHidden="0" w:uiPriority="70" w:unhideWhenUsed="0"/>
+    <w:lsdException w:name="Colorful Shading Accent 6" w:semiHidden="0" w:uiPriority="71" w:unhideWhenUsed="0"/>
+    <w:lsdException w:name="Colorful List Accent 6" w:semiHidden="0" w:uiPriority="72" w:unhideWhenUsed="0"/>
+    <w:lsdException w:name="Colorful Grid Accent 6" w:semiHidden="0" w:uiPriority="73" w:unhideWhenUsed="0"/>
+    <w:lsdException w:name="Subtle Emphasis" w:semiHidden="0" w:uiPriority="19" w:unhideWhenUsed="0" w:qFormat="1"/>
+    <w:lsdException w:name="Intense Emphasis" w:semiHidden="0" w:uiPriority="21" w:unhideWhenUsed="0" w:qFormat="1"/>
+    <w:lsdException w:name="Subtle Reference" w:semiHidden="0" w:uiPriority="31" w:unhideWhenUsed="0" w:qFormat="1"/>
+    <w:lsdException w:name="Intense Reference" w:semiHidden="0" w:uiPriority="32" w:unhideWhenUsed="0" w:qFormat="1"/>
+    <w:lsdException w:name="Book Title" w:semiHidden="0" w:uiPriority="33" w:unhideWhenUsed="0" w:qFormat="1"/>
+    <w:lsdException w:name="Bibliography" w:uiPriority="37"/>
+    <w:lsdException w:name="TOC Heading" w:uiPriority="39" w:qFormat="1"/>
+  </w:latentStyles>
+  <w:style w:type="paragraph" w:default="1" w:styleId="Normal">
+    <w:name w:val="Normal"/>
+    <w:qFormat/>
+  </w:style>
+  <w:style w:type="character" w:default="1" w:styleId="DefaultParagraphFont">
+    <w:name w:val="Default Paragraph Font"/>
+    <w:uiPriority w:val="1"/>
+    <w:semiHidden/>
+    <w:unhideWhenUsed/>
+  </w:style>
+  <w:style w:type="table" w:default="1" w:styleId="TableNormal">
+    <w:name w:val="Normal Table"/>
+    <w:uiPriority w:val="99"/>
+    <w:semiHidden/>
+    <w:unhideWhenUsed/>
+    <w:tblPr>
+      <w:tblInd w:w="0" w:type="dxa"/>
+      <w:tblCellMar>
+        <w:top w:w="0" w:type="dxa"/>
+        <w:left w:w="108" w:type="dxa"/>
+        <w:bottom w:w="0" w:type="dxa"/>
+        <w:right w:w="108" w:type="dxa"/>
+      </w:tblCellMar>
+    </w:tblPr>
+  </w:style>
+  <w:style w:type="numbering" w:default="1" w:styleId="NoList">
+    <w:name w:val="No List"/>
+    <w:uiPriority w:val="99"/>
+    <w:semiHidden/>
+    <w:unhideWhenUsed/>
+  </w:style>
+  <w:style w:type="paragraph" w:customStyle="1" w:styleId="BCD12201013E784190ECA42C0A048BF4">
+    <w:name w:val="BCD12201013E784190ECA42C0A048BF4"/>
+    <w:rsid w:val="004C4F42"/>
+  </w:style>
+  <w:style w:type="paragraph" w:customStyle="1" w:styleId="0BC012FCEEC3C7469C860587FEA2CF6B">
+    <w:name w:val="0BC012FCEEC3C7469C860587FEA2CF6B"/>
+    <w:rsid w:val="004C4F42"/>
+  </w:style>
+  <w:style w:type="paragraph" w:customStyle="1" w:styleId="0E396B150448B546865218504CDE92DC">
+    <w:name w:val="0E396B150448B546865218504CDE92DC"/>
+    <w:rsid w:val="004C4F42"/>
+  </w:style>
+  <w:style w:type="paragraph" w:customStyle="1" w:styleId="7885F2EF16D9204FA8E3DA553DD2A285">
+    <w:name w:val="7885F2EF16D9204FA8E3DA553DD2A285"/>
+    <w:rsid w:val="004C4F42"/>
+  </w:style>
+  <w:style w:type="paragraph" w:customStyle="1" w:styleId="FEA85865E2B727468DE8C19F4B2FB7F2">
+    <w:name w:val="FEA85865E2B727468DE8C19F4B2FB7F2"/>
+    <w:rsid w:val="004C4F42"/>
+  </w:style>
+  <w:style w:type="paragraph" w:customStyle="1" w:styleId="B1EF2FBE36700C488817F999A500914F">
+    <w:name w:val="B1EF2FBE36700C488817F999A500914F"/>
+    <w:rsid w:val="004C4F42"/>
+  </w:style>
+</w:styles>
+</file>
+
+<file path=word/glossary/stylesWithEffects.xml><?xml version="1.0" encoding="utf-8"?>
+<w:styles xmlns:wpc="http://schemas.microsoft.com/office/word/2010/wordprocessingCanvas" xmlns:mo="http://schemas.microsoft.com/office/mac/office/2008/main" xmlns:mc="http://schemas.openxmlformats.org/markup-compatibility/2006" xmlns:mv="urn:schemas-microsoft-com:mac:vml" xmlns:o="urn:schemas-microsoft-com:office:office" xmlns:r="http://schemas.openxmlformats.org/officeDocument/2006/relationships" xmlns:m="http://schemas.openxmlformats.org/officeDocument/2006/math" xmlns:v="urn:schemas-microsoft-com:vml" xmlns:wp14="http://schemas.microsoft.com/office/word/2010/wordprocessingDrawing" xmlns:wp="http://schemas.openxmlformats.org/drawingml/2006/wordprocessingDrawing" xmlns:w10="urn:schemas-microsoft-com:office:word" xmlns:w="http://schemas.openxmlformats.org/wordprocessingml/2006/main" xmlns:w14="http://schemas.microsoft.com/office/word/2010/wordml" xmlns:wpg="http://schemas.microsoft.com/office/word/2010/wordprocessingGroup" xmlns:wpi="http://schemas.microsoft.com/office/word/2010/wordprocessingInk" xmlns:wne="http://schemas.microsoft.com/office/word/2006/wordml" xmlns:wps="http://schemas.microsoft.com/office/word/2010/wordprocessingShape" mc:Ignorable="w14 wp14">
+  <w:docDefaults>
+    <w:rPrDefault>
+      <w:rPr>
+        <w:rFonts w:asciiTheme="minorHAnsi" w:eastAsiaTheme="minorEastAsia" w:hAnsiTheme="minorHAnsi" w:cstheme="minorBidi"/>
+        <w:sz w:val="24"/>
+        <w:szCs w:val="24"/>
+        <w:lang w:val="en-US" w:eastAsia="ja-JP" w:bidi="ar-SA"/>
+      </w:rPr>
+    </w:rPrDefault>
+    <w:pPrDefault/>
+  </w:docDefaults>
+  <w:latentStyles w:defLockedState="0" w:defUIPriority="99" w:defSemiHidden="1" w:defUnhideWhenUsed="1" w:defQFormat="0" w:count="276">
+    <w:lsdException w:name="Normal" w:semiHidden="0" w:uiPriority="0" w:unhideWhenUsed="0" w:qFormat="1"/>
+    <w:lsdException w:name="heading 1" w:semiHidden="0" w:uiPriority="9" w:unhideWhenUsed="0" w:qFormat="1"/>
+    <w:lsdException w:name="heading 2" w:uiPriority="9" w:qFormat="1"/>
+    <w:lsdException w:name="heading 3" w:uiPriority="9" w:qFormat="1"/>
+    <w:lsdException w:name="heading 4" w:uiPriority="9" w:qFormat="1"/>
+    <w:lsdException w:name="heading 5" w:uiPriority="9" w:qFormat="1"/>
+    <w:lsdException w:name="heading 6" w:uiPriority="9" w:qFormat="1"/>
+    <w:lsdException w:name="heading 7" w:uiPriority="9" w:qFormat="1"/>
+    <w:lsdException w:name="heading 8" w:uiPriority="9" w:qFormat="1"/>
+    <w:lsdException w:name="heading 9" w:uiPriority="9" w:qFormat="1"/>
+    <w:lsdException w:name="toc 1" w:uiPriority="39"/>
+    <w:lsdException w:name="toc 2" w:uiPriority="39"/>
+    <w:lsdException w:name="toc 3" w:uiPriority="39"/>
+    <w:lsdException w:name="toc 4" w:uiPriority="39"/>
+    <w:lsdException w:name="toc 5" w:uiPriority="39"/>
+    <w:lsdException w:name="toc 6" w:uiPriority="39"/>
+    <w:lsdException w:name="toc 7" w:uiPriority="39"/>
+    <w:lsdException w:name="toc 8" w:uiPriority="39"/>
+    <w:lsdException w:name="toc 9" w:uiPriority="39"/>
+    <w:lsdException w:name="caption" w:uiPriority="35" w:qFormat="1"/>
+    <w:lsdException w:name="Title" w:semiHidden="0" w:uiPriority="10" w:unhideWhenUsed="0" w:qFormat="1"/>
+    <w:lsdException w:name="Default Paragraph Font" w:uiPriority="1"/>
+    <w:lsdException w:name="Subtitle" w:semiHidden="0" w:uiPriority="11" w:unhideWhenUsed="0" w:qFormat="1"/>
+    <w:lsdException w:name="Strong" w:semiHidden="0" w:uiPriority="22" w:unhideWhenUsed="0" w:qFormat="1"/>
+    <w:lsdException w:name="Emphasis" w:semiHidden="0" w:uiPriority="20" w:unhideWhenUsed="0" w:qFormat="1"/>
+    <w:lsdException w:name="Table Grid" w:semiHidden="0" w:uiPriority="59" w:unhideWhenUsed="0"/>
+    <w:lsdException w:name="Placeholder Text" w:unhideWhenUsed="0"/>
+    <w:lsdException w:name="No Spacing" w:semiHidden="0" w:uiPriority="1" w:unhideWhenUsed="0" w:qFormat="1"/>
+    <w:lsdException w:name="Light Shading" w:semiHidden="0" w:uiPriority="60" w:unhideWhenUsed="0"/>
+    <w:lsdException w:name="Light List" w:semiHidden="0" w:uiPriority="61" w:unhideWhenUsed="0"/>
+    <w:lsdException w:name="Light Grid" w:semiHidden="0" w:uiPriority="62" w:unhideWhenUsed="0"/>
+    <w:lsdException w:name="Medium Shading 1" w:semiHidden="0" w:uiPriority="63" w:unhideWhenUsed="0"/>
+    <w:lsdException w:name="Medium Shading 2" w:semiHidden="0" w:uiPriority="64" w:unhideWhenUsed="0"/>
+    <w:lsdException w:name="Medium List 1" w:semiHidden="0" w:uiPriority="65" w:unhideWhenUsed="0"/>
+    <w:lsdException w:name="Medium List 2" w:semiHidden="0" w:uiPriority="66" w:unhideWhenUsed="0"/>
+    <w:lsdException w:name="Medium Grid 1" w:semiHidden="0" w:uiPriority="67" w:unhideWhenUsed="0"/>
+    <w:lsdException w:name="Medium Grid 2" w:semiHidden="0" w:uiPriority="68" w:unhideWhenUsed="0"/>
+    <w:lsdException w:name="Medium Grid 3" w:semiHidden="0" w:uiPriority="69" w:unhideWhenUsed="0"/>
+    <w:lsdException w:name="Dark List" w:semiHidden="0" w:uiPriority="70" w:unhideWhenUsed="0"/>
+    <w:lsdException w:name="Colorful Shading" w:semiHidden="0" w:uiPriority="71" w:unhideWhenUsed="0"/>
+    <w:lsdException w:name="Colorful List" w:semiHidden="0" w:uiPriority="72" w:unhideWhenUsed="0"/>
+    <w:lsdException w:name="Colorful Grid" w:semiHidden="0" w:uiPriority="73" w:unhideWhenUsed="0"/>
+    <w:lsdException w:name="Light Shading Accent 1" w:semiHidden="0" w:uiPriority="60" w:unhideWhenUsed="0"/>
+    <w:lsdException w:name="Light List Accent 1" w:semiHidden="0" w:uiPriority="61" w:unhideWhenUsed="0"/>
+    <w:lsdException w:name="Light Grid Accent 1" w:semiHidden="0" w:uiPriority="62" w:unhideWhenUsed="0"/>
+    <w:lsdException w:name="Medium Shading 1 Accent 1" w:semiHidden="0" w:uiPriority="63" w:unhideWhenUsed="0"/>
+    <w:lsdException w:name="Medium Shading 2 Accent 1" w:semiHidden="0" w:uiPriority="64" w:unhideWhenUsed="0"/>
+    <w:lsdException w:name="Medium List 1 Accent 1" w:semiHidden="0" w:uiPriority="65" w:unhideWhenUsed="0"/>
+    <w:lsdException w:name="Revision" w:unhideWhenUsed="0"/>
+    <w:lsdException w:name="List Paragraph" w:semiHidden="0" w:uiPriority="34" w:unhideWhenUsed="0" w:qFormat="1"/>
+    <w:lsdException w:name="Quote" w:semiHidden="0" w:uiPriority="29" w:unhideWhenUsed="0" w:qFormat="1"/>
+    <w:lsdException w:name="Intense Quote" w:semiHidden="0" w:uiPriority="30" w:unhideWhenUsed="0" w:qFormat="1"/>
+    <w:lsdException w:name="Medium List 2 Accent 1" w:semiHidden="0" w:uiPriority="66" w:unhideWhenUsed="0"/>
+    <w:lsdException w:name="Medium Grid 1 Accent 1" w:semiHidden="0" w:uiPriority="67" w:unhideWhenUsed="0"/>
+    <w:lsdException w:name="Medium Grid 2 Accent 1" w:semiHidden="0" w:uiPriority="68" w:unhideWhenUsed="0"/>
+    <w:lsdException w:name="Medium Grid 3 Accent 1" w:semiHidden="0" w:uiPriority="69" w:unhideWhenUsed="0"/>
+    <w:lsdException w:name="Dark List Accent 1" w:semiHidden="0" w:uiPriority="70" w:unhideWhenUsed="0"/>
+    <w:lsdException w:name="Colorful Shading Accent 1" w:semiHidden="0" w:uiPriority="71" w:unhideWhenUsed="0"/>
+    <w:lsdException w:name="Colorful List Accent 1" w:semiHidden="0" w:uiPriority="72" w:unhideWhenUsed="0"/>
+    <w:lsdException w:name="Colorful Grid Accent 1" w:semiHidden="0" w:uiPriority="73" w:unhideWhenUsed="0"/>
+    <w:lsdException w:name="Light Shading Accent 2" w:semiHidden="0" w:uiPriority="60" w:unhideWhenUsed="0"/>
+    <w:lsdException w:name="Light List Accent 2" w:semiHidden="0" w:uiPriority="61" w:unhideWhenUsed="0"/>
+    <w:lsdException w:name="Light Grid Accent 2" w:semiHidden="0" w:uiPriority="62" w:unhideWhenUsed="0"/>
+    <w:lsdException w:name="Medium Shading 1 Accent 2" w:semiHidden="0" w:uiPriority="63" w:unhideWhenUsed="0"/>
+    <w:lsdException w:name="Medium Shading 2 Accent 2" w:semiHidden="0" w:uiPriority="64" w:unhideWhenUsed="0"/>
+    <w:lsdException w:name="Medium List 1 Accent 2" w:semiHidden="0" w:uiPriority="65" w:unhideWhenUsed="0"/>
+    <w:lsdException w:name="Medium List 2 Accent 2" w:semiHidden="0" w:uiPriority="66" w:unhideWhenUsed="0"/>
+    <w:lsdException w:name="Medium Grid 1 Accent 2" w:semiHidden="0" w:uiPriority="67" w:unhideWhenUsed="0"/>
+    <w:lsdException w:name="Medium Grid 2 Accent 2" w:semiHidden="0" w:uiPriority="68" w:unhideWhenUsed="0"/>
+    <w:lsdException w:name="Medium Grid 3 Accent 2" w:semiHidden="0" w:uiPriority="69" w:unhideWhenUsed="0"/>
+    <w:lsdException w:name="Dark List Accent 2" w:semiHidden="0" w:uiPriority="70" w:unhideWhenUsed="0"/>
+    <w:lsdException w:name="Colorful Shading Accent 2" w:semiHidden="0" w:uiPriority="71" w:unhideWhenUsed="0"/>
+    <w:lsdException w:name="Colorful List Accent 2" w:semiHidden="0" w:uiPriority="72" w:unhideWhenUsed="0"/>
+    <w:lsdException w:name="Colorful Grid Accent 2" w:semiHidden="0" w:uiPriority="73" w:unhideWhenUsed="0"/>
+    <w:lsdException w:name="Light Shading Accent 3" w:semiHidden="0" w:uiPriority="60" w:unhideWhenUsed="0"/>
+    <w:lsdException w:name="Light List Accent 3" w:semiHidden="0" w:uiPriority="61" w:unhideWhenUsed="0"/>
+    <w:lsdException w:name="Light Grid Accent 3" w:semiHidden="0" w:uiPriority="62" w:unhideWhenUsed="0"/>
+    <w:lsdException w:name="Medium Shading 1 Accent 3" w:semiHidden="0" w:uiPriority="63" w:unhideWhenUsed="0"/>
+    <w:lsdException w:name="Medium Shading 2 Accent 3" w:semiHidden="0" w:uiPriority="64" w:unhideWhenUsed="0"/>
+    <w:lsdException w:name="Medium List 1 Accent 3" w:semiHidden="0" w:uiPriority="65" w:unhideWhenUsed="0"/>
+    <w:lsdException w:name="Medium List 2 Accent 3" w:semiHidden="0" w:uiPriority="66" w:unhideWhenUsed="0"/>
+    <w:lsdException w:name="Medium Grid 1 Accent 3" w:semiHidden="0" w:uiPriority="67" w:unhideWhenUsed="0"/>
+    <w:lsdException w:name="Medium Grid 2 Accent 3" w:semiHidden="0" w:uiPriority="68" w:unhideWhenUsed="0"/>
+    <w:lsdException w:name="Medium Grid 3 Accent 3" w:semiHidden="0" w:uiPriority="69" w:unhideWhenUsed="0"/>
+    <w:lsdException w:name="Dark List Accent 3" w:semiHidden="0" w:uiPriority="70" w:unhideWhenUsed="0"/>
+    <w:lsdException w:name="Colorful Shading Accent 3" w:semiHidden="0" w:uiPriority="71" w:unhideWhenUsed="0"/>
+    <w:lsdException w:name="Colorful List Accent 3" w:semiHidden="0" w:uiPriority="72" w:unhideWhenUsed="0"/>
+    <w:lsdException w:name="Colorful Grid Accent 3" w:semiHidden="0" w:uiPriority="73" w:unhideWhenUsed="0"/>
+    <w:lsdException w:name="Light Shading Accent 4" w:semiHidden="0" w:uiPriority="60" w:unhideWhenUsed="0"/>
+    <w:lsdException w:name="Light List Accent 4" w:semiHidden="0" w:uiPriority="61" w:unhideWhenUsed="0"/>
+    <w:lsdException w:name="Light Grid Accent 4" w:semiHidden="0" w:uiPriority="62" w:unhideWhenUsed="0"/>
+    <w:lsdException w:name="Medium Shading 1 Accent 4" w:semiHidden="0" w:uiPriority="63" w:unhideWhenUsed="0"/>
+    <w:lsdException w:name="Medium Shading 2 Accent 4" w:semiHidden="0" w:uiPriority="64" w:unhideWhenUsed="0"/>
+    <w:lsdException w:name="Medium List 1 Accent 4" w:semiHidden="0" w:uiPriority="65" w:unhideWhenUsed="0"/>
+    <w:lsdException w:name="Medium List 2 Accent 4" w:semiHidden="0" w:uiPriority="66" w:unhideWhenUsed="0"/>
+    <w:lsdException w:name="Medium Grid 1 Accent 4" w:semiHidden="0" w:uiPriority="67" w:unhideWhenUsed="0"/>
+    <w:lsdException w:name="Medium Grid 2 Accent 4" w:semiHidden="0" w:uiPriority="68" w:unhideWhenUsed="0"/>
+    <w:lsdException w:name="Medium Grid 3 Accent 4" w:semiHidden="0" w:uiPriority="69" w:unhideWhenUsed="0"/>
+    <w:lsdException w:name="Dark List Accent 4" w:semiHidden="0" w:uiPriority="70" w:unhideWhenUsed="0"/>
+    <w:lsdException w:name="Colorful Shading Accent 4" w:semiHidden="0" w:uiPriority="71" w:unhideWhenUsed="0"/>
+    <w:lsdException w:name="Colorful List Accent 4" w:semiHidden="0" w:uiPriority="72" w:unhideWhenUsed="0"/>
+    <w:lsdException w:name="Colorful Grid Accent 4" w:semiHidden="0" w:uiPriority="73" w:unhideWhenUsed="0"/>
+    <w:lsdException w:name="Light Shading Accent 5" w:semiHidden="0" w:uiPriority="60" w:unhideWhenUsed="0"/>
+    <w:lsdException w:name="Light List Accent 5" w:semiHidden="0" w:uiPriority="61" w:unhideWhenUsed="0"/>
+    <w:lsdException w:name="Light Grid Accent 5" w:semiHidden="0" w:uiPriority="62" w:unhideWhenUsed="0"/>
+    <w:lsdException w:name="Medium Shading 1 Accent 5" w:semiHidden="0" w:uiPriority="63" w:unhideWhenUsed="0"/>
+    <w:lsdException w:name="Medium Shading 2 Accent 5" w:semiHidden="0" w:uiPriority="64" w:unhideWhenUsed="0"/>
+    <w:lsdException w:name="Medium List 1 Accent 5" w:semiHidden="0" w:uiPriority="65" w:unhideWhenUsed="0"/>
+    <w:lsdException w:name="Medium List 2 Accent 5" w:semiHidden="0" w:uiPriority="66" w:unhideWhenUsed="0"/>
+    <w:lsdException w:name="Medium Grid 1 Accent 5" w:semiHidden="0" w:uiPriority="67" w:unhideWhenUsed="0"/>
+    <w:lsdException w:name="Medium Grid 2 Accent 5" w:semiHidden="0" w:uiPriority="68" w:unhideWhenUsed="0"/>
+    <w:lsdException w:name="Medium Grid 3 Accent 5" w:semiHidden="0" w:uiPriority="69" w:unhideWhenUsed="0"/>
+    <w:lsdException w:name="Dark List Accent 5" w:semiHidden="0" w:uiPriority="70" w:unhideWhenUsed="0"/>
+    <w:lsdException w:name="Colorful Shading Accent 5" w:semiHidden="0" w:uiPriority="71" w:unhideWhenUsed="0"/>
+    <w:lsdException w:name="Colorful List Accent 5" w:semiHidden="0" w:uiPriority="72" w:unhideWhenUsed="0"/>
+    <w:lsdException w:name="Colorful Grid Accent 5" w:semiHidden="0" w:uiPriority="73" w:unhideWhenUsed="0"/>
+    <w:lsdException w:name="Light Shading Accent 6" w:semiHidden="0" w:uiPriority="60" w:unhideWhenUsed="0"/>
+    <w:lsdException w:name="Light List Accent 6" w:semiHidden="0" w:uiPriority="61" w:unhideWhenUsed="0"/>
+    <w:lsdException w:name="Light Grid Accent 6" w:semiHidden="0" w:uiPriority="62" w:unhideWhenUsed="0"/>
+    <w:lsdException w:name="Medium Shading 1 Accent 6" w:semiHidden="0" w:uiPriority="63" w:unhideWhenUsed="0"/>
+    <w:lsdException w:name="Medium Shading 2 Accent 6" w:semiHidden="0" w:uiPriority="64" w:unhideWhenUsed="0"/>
+    <w:lsdException w:name="Medium List 1 Accent 6" w:semiHidden="0" w:uiPriority="65" w:unhideWhenUsed="0"/>
+    <w:lsdException w:name="Medium List 2 Accent 6" w:semiHidden="0" w:uiPriority="66" w:unhideWhenUsed="0"/>
+    <w:lsdException w:name="Medium Grid 1 Accent 6" w:semiHidden="0" w:uiPriority="67" w:unhideWhenUsed="0"/>
+    <w:lsdException w:name="Medium Grid 2 Accent 6" w:semiHidden="0" w:uiPriority="68" w:unhideWhenUsed="0"/>
+    <w:lsdException w:name="Medium Grid 3 Accent 6" w:semiHidden="0" w:uiPriority="69" w:unhideWhenUsed="0"/>
+    <w:lsdException w:name="Dark List Accent 6" w:semiHidden="0" w:uiPriority="70" w:unhideWhenUsed="0"/>
+    <w:lsdException w:name="Colorful Shading Accent 6" w:semiHidden="0" w:uiPriority="71" w:unhideWhenUsed="0"/>
+    <w:lsdException w:name="Colorful List Accent 6" w:semiHidden="0" w:uiPriority="72" w:unhideWhenUsed="0"/>
+    <w:lsdException w:name="Colorful Grid Accent 6" w:semiHidden="0" w:uiPriority="73" w:unhideWhenUsed="0"/>
+    <w:lsdException w:name="Subtle Emphasis" w:semiHidden="0" w:uiPriority="19" w:unhideWhenUsed="0" w:qFormat="1"/>
+    <w:lsdException w:name="Intense Emphasis" w:semiHidden="0" w:uiPriority="21" w:unhideWhenUsed="0" w:qFormat="1"/>
+    <w:lsdException w:name="Subtle Reference" w:semiHidden="0" w:uiPriority="31" w:unhideWhenUsed="0" w:qFormat="1"/>
+    <w:lsdException w:name="Intense Reference" w:semiHidden="0" w:uiPriority="32" w:unhideWhenUsed="0" w:qFormat="1"/>
+    <w:lsdException w:name="Book Title" w:semiHidden="0" w:uiPriority="33" w:unhideWhenUsed="0" w:qFormat="1"/>
+    <w:lsdException w:name="Bibliography" w:uiPriority="37"/>
+    <w:lsdException w:name="TOC Heading" w:uiPriority="39" w:qFormat="1"/>
+  </w:latentStyles>
+  <w:style w:type="paragraph" w:default="1" w:styleId="Normal">
+    <w:name w:val="Normal"/>
+    <w:qFormat/>
+  </w:style>
+  <w:style w:type="character" w:default="1" w:styleId="DefaultParagraphFont">
+    <w:name w:val="Default Paragraph Font"/>
+    <w:uiPriority w:val="1"/>
+    <w:semiHidden/>
+    <w:unhideWhenUsed/>
+  </w:style>
+  <w:style w:type="table" w:default="1" w:styleId="TableNormal">
+    <w:name w:val="Normal Table"/>
+    <w:uiPriority w:val="99"/>
+    <w:semiHidden/>
+    <w:unhideWhenUsed/>
+    <w:tblPr>
+      <w:tblInd w:w="0" w:type="dxa"/>
+      <w:tblCellMar>
+        <w:top w:w="0" w:type="dxa"/>
+        <w:left w:w="108" w:type="dxa"/>
+        <w:bottom w:w="0" w:type="dxa"/>
+        <w:right w:w="108" w:type="dxa"/>
+      </w:tblCellMar>
+    </w:tblPr>
+  </w:style>
+  <w:style w:type="numbering" w:default="1" w:styleId="NoList">
+    <w:name w:val="No List"/>
+    <w:uiPriority w:val="99"/>
+    <w:semiHidden/>
+    <w:unhideWhenUsed/>
+  </w:style>
+  <w:style w:type="paragraph" w:customStyle="1" w:styleId="BCD12201013E784190ECA42C0A048BF4">
+    <w:name w:val="BCD12201013E784190ECA42C0A048BF4"/>
+    <w:rsid w:val="004C4F42"/>
+  </w:style>
+  <w:style w:type="paragraph" w:customStyle="1" w:styleId="0BC012FCEEC3C7469C860587FEA2CF6B">
+    <w:name w:val="0BC012FCEEC3C7469C860587FEA2CF6B"/>
+    <w:rsid w:val="004C4F42"/>
+  </w:style>
+  <w:style w:type="paragraph" w:customStyle="1" w:styleId="0E396B150448B546865218504CDE92DC">
+    <w:name w:val="0E396B150448B546865218504CDE92DC"/>
+    <w:rsid w:val="004C4F42"/>
+  </w:style>
+  <w:style w:type="paragraph" w:customStyle="1" w:styleId="7885F2EF16D9204FA8E3DA553DD2A285">
+    <w:name w:val="7885F2EF16D9204FA8E3DA553DD2A285"/>
+    <w:rsid w:val="004C4F42"/>
+  </w:style>
+  <w:style w:type="paragraph" w:customStyle="1" w:styleId="FEA85865E2B727468DE8C19F4B2FB7F2">
+    <w:name w:val="FEA85865E2B727468DE8C19F4B2FB7F2"/>
+    <w:rsid w:val="004C4F42"/>
+  </w:style>
+  <w:style w:type="paragraph" w:customStyle="1" w:styleId="B1EF2FBE36700C488817F999A500914F">
+    <w:name w:val="B1EF2FBE36700C488817F999A500914F"/>
+    <w:rsid w:val="004C4F42"/>
+  </w:style>
+</w:styles>
+</file>
+
+<file path=word/glossary/webSettings.xml><?xml version="1.0" encoding="utf-8"?>
+<w:webSettings xmlns:mc="http://schemas.openxmlformats.org/markup-compatibility/2006" xmlns:r="http://schemas.openxmlformats.org/officeDocument/2006/relationships" xmlns:w="http://schemas.openxmlformats.org/wordprocessingml/2006/main" xmlns:w14="http://schemas.microsoft.com/office/word/2010/wordml" mc:Ignorable="w14">
+  <w:allowPNG/>
+  <w:doNotSaveAsSingleFile/>
+</w:webSettings>
 </file>
 
 <file path=word/theme/theme1.xml><?xml version="1.0" encoding="utf-8"?>
@@ -3483,7 +4483,7 @@
 </file>
 
 <file path=customXml/itemProps1.xml><?xml version="1.0" encoding="utf-8"?>
-<ds:datastoreItem xmlns:ds="http://schemas.openxmlformats.org/officeDocument/2006/customXml" ds:itemID="{5A98E89F-793C-4EC6-BFDB-7462046339F7}">
+<ds:datastoreItem xmlns:ds="http://schemas.openxmlformats.org/officeDocument/2006/customXml" ds:itemID="{D1F3B769-AA9B-7340-A1E3-BE38C74BEE4D}">
   <ds:schemaRefs>
     <ds:schemaRef ds:uri="http://schemas.openxmlformats.org/officeDocument/2006/bibliography"/>
   </ds:schemaRefs>

</xml_diff>

<commit_message>
made lots of changes to project docs
</commit_message>
<xml_diff>
--- a/planningDocs/Documentation.docx
+++ b/planningDocs/Documentation.docx
@@ -62,8 +62,6 @@
         <w:pStyle w:val="ListParagraph"/>
         <w:ind w:left="360"/>
       </w:pPr>
-      <w:bookmarkStart w:id="0" w:name="_GoBack"/>
-      <w:bookmarkEnd w:id="0"/>
     </w:p>
     <w:p>
       <w:pPr>
@@ -135,15 +133,7 @@
         <w:t xml:space="preserve"> interface will be the default starting location for the application and will not require any authentication other than the employee’s pin. Alternative mobile views will be rendered when mobile devices access the site</w:t>
       </w:r>
       <w:r>
-        <w:t xml:space="preserve"> and are actually the primary focus of UI development. The majority of the employees will access the web application through one of many </w:t>
-      </w:r>
-      <w:proofErr w:type="spellStart"/>
-      <w:r>
-        <w:t>iPads</w:t>
-      </w:r>
-      <w:proofErr w:type="spellEnd"/>
-      <w:r>
-        <w:t xml:space="preserve"> that are available for use</w:t>
+        <w:t xml:space="preserve"> and are actually the primary focus of UI development. The majority of the employees will access the web application through one of many iPads that are available for use</w:t>
       </w:r>
       <w:r>
         <w:t>.</w:t>
@@ -186,13 +176,8 @@
       <w:r>
         <w:t xml:space="preserve">Each department is described by the name, location, number, </w:t>
       </w:r>
-      <w:proofErr w:type="gramStart"/>
-      <w:r>
-        <w:t>a</w:t>
-      </w:r>
-      <w:proofErr w:type="gramEnd"/>
-      <w:r>
-        <w:t xml:space="preserve"> seed for the pay periods and the interval of each pay period</w:t>
+      <w:r>
+        <w:t>a seed for the pay periods and the interval of each pay period</w:t>
       </w:r>
       <w:r>
         <w:t>. The department number is unique.</w:t>
@@ -306,18 +291,10 @@
         <w:t>The timecard lines represent a single line on a time card. They are described by a lin</w:t>
       </w:r>
       <w:r>
-        <w:t xml:space="preserve">e number, timecard </w:t>
-      </w:r>
-      <w:proofErr w:type="gramStart"/>
-      <w:r>
-        <w:t>id</w:t>
-      </w:r>
-      <w:r>
-        <w:t xml:space="preserve"> ,</w:t>
-      </w:r>
-      <w:proofErr w:type="gramEnd"/>
-      <w:r>
-        <w:t xml:space="preserve"> punch id, pay type id, split start time, and split end time. The combination of line number and timecard are unique.</w:t>
+        <w:t>e number, timecard id</w:t>
+      </w:r>
+      <w:r>
+        <w:t xml:space="preserve"> , punch id, pay type id, split start time, and split end time. The combination of line number and timecard are unique.</w:t>
       </w:r>
       <w:r>
         <w:t xml:space="preserve"> Split start and split end are only allowed to be within the time of the punch the line refers to.</w:t>
@@ -722,14 +699,7 @@
       </w:r>
       <w:r>
         <w:br/>
-      </w:r>
-      <w:proofErr w:type="gramStart"/>
-      <w:r>
-        <w:t>Initial screen of the application.</w:t>
-      </w:r>
-      <w:proofErr w:type="gramEnd"/>
-      <w:r>
-        <w:t xml:space="preserve"> Employee needs to select their name from the list. As soon as they selected their name the application will issue an HTTP GET AJAX request to the server to retrieve their current status, which determines whether they are clocking in our out, and pull up their current time card.</w:t>
+        <w:t>Initial screen of the application. Employee needs to select their name from the list. As soon as they selected their name the application will issue an HTTP GET AJAX request to the server to retrieve their current status, which determines whether they are clocking in our out, and pull up their current time card.</w:t>
       </w:r>
     </w:p>
     <w:p>
@@ -929,11 +899,9 @@
         <w:ind w:left="360"/>
         <w:jc w:val="center"/>
       </w:pPr>
-      <w:proofErr w:type="gramStart"/>
       <w:r>
         <w:t>A view of the application when the employee has an open punch.</w:t>
       </w:r>
-      <w:proofErr w:type="gramEnd"/>
     </w:p>
     <w:p>
       <w:pPr>
@@ -1219,6 +1187,16 @@
     </w:p>
     <w:p>
       <w:pPr>
+        <w:jc w:val="center"/>
+      </w:pPr>
+    </w:p>
+    <w:p>
+      <w:r>
+        <w:t>All screenshots were from a beta version or old version of the application and we recommend that you view the final version to get a feel for how it works now.</w:t>
+      </w:r>
+    </w:p>
+    <w:p>
+      <w:pPr>
         <w:pStyle w:val="Heading3"/>
       </w:pPr>
       <w:r>
@@ -1288,13 +1266,8 @@
       <w:pPr>
         <w:ind w:left="360"/>
       </w:pPr>
-      <w:proofErr w:type="spellStart"/>
-      <w:r>
-        <w:t>Mikkel</w:t>
-      </w:r>
-      <w:proofErr w:type="spellEnd"/>
-      <w:r>
-        <w:t xml:space="preserve"> wrote some incredible </w:t>
+      <w:r>
+        <w:t xml:space="preserve">Mikkel wrote some incredible </w:t>
       </w:r>
       <w:r>
         <w:t>queries, which are called recursively, to populate the timecard lines table after an employee’s punch is complete or changed. The reason we choose to store this information in a table (as opposed to recalculating it as required) is that it more often than not does not change after the punch has been finished. This will lead to some performance gains when generating reports.</w:t>
@@ -1318,19 +1291,8 @@
         <w:ind w:left="360"/>
       </w:pPr>
       <w:r>
-        <w:t xml:space="preserve">We have exhaustively tested the accuracy of the calculations that the application is making. Since we are dealing with data that impacts the amount employees get paid and any mistakes could lead to fines for the employer we took the accuracy very </w:t>
-      </w:r>
-      <w:r>
         <w:lastRenderedPageBreak/>
-        <w:t xml:space="preserve">seriously. Fortunately, we had an existing system with nearly a full years’ worth of data to simulate our tests with. We wrote some scripts to populate the new schema with old data and then generated reports from each system to compare results. </w:t>
-      </w:r>
-      <w:proofErr w:type="gramStart"/>
-      <w:r>
-        <w:t>This analysis lead to us discovering numerous rounding and other minor mathematical issues with the new application rather quickly.</w:t>
-      </w:r>
-      <w:proofErr w:type="gramEnd"/>
-      <w:r>
-        <w:t xml:space="preserve"> </w:t>
+        <w:t xml:space="preserve">We have exhaustively tested the accuracy of the calculations that the application is making. Since we are dealing with data that impacts the amount employees get paid and any mistakes could lead to fines for the employer we took the accuracy very seriously. Fortunately, we had an existing system with nearly a full years’ worth of data to simulate our tests with. We wrote some scripts to populate the new schema with old data and then generated reports from each system to compare results. This analysis lead to us discovering numerous rounding and other minor mathematical issues with the new application rather quickly. </w:t>
       </w:r>
     </w:p>
     <w:p>
@@ -1382,6 +1344,19 @@
     </w:p>
     <w:p>
       <w:pPr>
+        <w:ind w:left="360"/>
+      </w:pPr>
+    </w:p>
+    <w:p>
+      <w:pPr>
+        <w:ind w:left="360"/>
+      </w:pPr>
+      <w:r>
+        <w:t>Also, we will be working with the client to properly facilitate sick and vacation processing.</w:t>
+      </w:r>
+    </w:p>
+    <w:p>
+      <w:pPr>
         <w:pStyle w:val="Heading3"/>
       </w:pPr>
       <w:r>
@@ -1397,6 +1372,21 @@
       <w:pPr>
         <w:ind w:left="360"/>
       </w:pPr>
+      <w:r>
+        <w:t>Going through the design phase of the project was very helpful. We were able to identify many issues before every writing any code for the application or beginning to create the SQL structure. Once our design was finished we have a really nice framework to work with. This made the coding progress nicely.</w:t>
+      </w:r>
+    </w:p>
+    <w:p>
+      <w:pPr>
+        <w:ind w:left="360"/>
+      </w:pPr>
+    </w:p>
+    <w:p>
+      <w:pPr>
+        <w:ind w:left="360"/>
+      </w:pPr>
+      <w:bookmarkStart w:id="0" w:name="_GoBack"/>
+      <w:bookmarkEnd w:id="0"/>
       <w:r>
         <w:t>Time tracking is difficult. This project took a lot of effort when it came to correctly making all of the calculations with time.</w:t>
       </w:r>
@@ -1524,7 +1514,7 @@
         <w:rStyle w:val="PageNumber"/>
         <w:noProof/>
       </w:rPr>
-      <w:t>2</w:t>
+      <w:t>8</w:t>
     </w:r>
     <w:r>
       <w:rPr>
@@ -3803,9 +3793,8 @@
     <w:panose1 w:val="020B0604030504040204"/>
     <w:charset w:val="00"/>
     <w:family w:val="swiss"/>
-    <w:notTrueType/>
     <w:pitch w:val="variable"/>
-    <w:sig w:usb0="00000003" w:usb1="00000000" w:usb2="00000000" w:usb3="00000000" w:csb0="00000001" w:csb1="00000000"/>
+    <w:sig w:usb0="E1002EFF" w:usb1="C000605B" w:usb2="00000029" w:usb3="00000000" w:csb0="000101FF" w:csb1="00000000"/>
   </w:font>
   <w:font w:name="MS Gothic">
     <w:altName w:val="ＭＳ ゴシック"/>
@@ -3854,6 +3843,7 @@
   </w:compat>
   <w:rsids>
     <w:rsidRoot w:val="004C4F42"/>
+    <w:rsid w:val="002824AB"/>
     <w:rsid w:val="0038136F"/>
     <w:rsid w:val="004C4F42"/>
     <w:rsid w:val="00EE1EDE"/>
@@ -4594,7 +4584,7 @@
 </file>
 
 <file path=customXml/itemProps1.xml><?xml version="1.0" encoding="utf-8"?>
-<ds:datastoreItem xmlns:ds="http://schemas.openxmlformats.org/officeDocument/2006/customXml" ds:itemID="{E4074EF4-360B-4B02-871D-635FFA5560A8}">
+<ds:datastoreItem xmlns:ds="http://schemas.openxmlformats.org/officeDocument/2006/customXml" ds:itemID="{FD235CF2-252E-488A-9CAA-4E1B3DDDDDC4}">
   <ds:schemaRefs>
     <ds:schemaRef ds:uri="http://schemas.openxmlformats.org/officeDocument/2006/bibliography"/>
   </ds:schemaRefs>

</xml_diff>